<commit_message>
Add results file Update documentation Update main_np_analysis.py
</commit_message>
<xml_diff>
--- a/dokumentation/chandler_documentation.docx
+++ b/dokumentation/chandler_documentation.docx
@@ -3169,11 +3169,11 @@
         <w:tblLook w:val="04A0" w:firstRow="1" w:lastRow="0" w:firstColumn="1" w:lastColumn="0" w:noHBand="0" w:noVBand="1"/>
       </w:tblPr>
       <w:tblGrid>
-        <w:gridCol w:w="222"/>
+        <w:gridCol w:w="277"/>
         <w:gridCol w:w="793"/>
         <w:gridCol w:w="446"/>
         <w:gridCol w:w="1343"/>
-        <w:gridCol w:w="222"/>
+        <w:gridCol w:w="277"/>
         <w:gridCol w:w="446"/>
         <w:gridCol w:w="1394"/>
       </w:tblGrid>
@@ -8342,7 +8342,7 @@
         <w:tc>
           <w:tcPr>
             <w:cnfStyle w:val="001000000000" w:firstRow="0" w:lastRow="0" w:firstColumn="1" w:lastColumn="0" w:oddVBand="0" w:evenVBand="0" w:oddHBand="0" w:evenHBand="0" w:firstRowFirstColumn="0" w:firstRowLastColumn="0" w:lastRowFirstColumn="0" w:lastRowLastColumn="0"/>
-            <w:tcW w:w="988" w:type="dxa"/>
+            <w:tcW w:w="937" w:type="dxa"/>
           </w:tcPr>
           <w:p>
             <w:pPr>
@@ -8355,7 +8355,7 @@
         </w:tc>
         <w:tc>
           <w:tcPr>
-            <w:tcW w:w="273" w:type="dxa"/>
+            <w:tcW w:w="481" w:type="dxa"/>
           </w:tcPr>
           <w:p>
             <w:pPr>
@@ -8375,7 +8375,7 @@
         </w:tc>
         <w:tc>
           <w:tcPr>
-            <w:tcW w:w="470" w:type="dxa"/>
+            <w:tcW w:w="481" w:type="dxa"/>
           </w:tcPr>
           <w:p>
             <w:pPr>
@@ -8395,7 +8395,7 @@
         </w:tc>
         <w:tc>
           <w:tcPr>
-            <w:tcW w:w="579" w:type="dxa"/>
+            <w:tcW w:w="507" w:type="dxa"/>
           </w:tcPr>
           <w:p>
             <w:pPr>
@@ -8415,7 +8415,7 @@
         </w:tc>
         <w:tc>
           <w:tcPr>
-            <w:tcW w:w="579" w:type="dxa"/>
+            <w:tcW w:w="507" w:type="dxa"/>
           </w:tcPr>
           <w:p>
             <w:pPr>
@@ -8435,7 +8435,7 @@
         </w:tc>
         <w:tc>
           <w:tcPr>
-            <w:tcW w:w="579" w:type="dxa"/>
+            <w:tcW w:w="515" w:type="dxa"/>
           </w:tcPr>
           <w:p>
             <w:pPr>
@@ -8455,7 +8455,7 @@
         </w:tc>
         <w:tc>
           <w:tcPr>
-            <w:tcW w:w="885" w:type="dxa"/>
+            <w:tcW w:w="925" w:type="dxa"/>
           </w:tcPr>
           <w:p>
             <w:pPr>
@@ -8469,19 +8469,7 @@
               <w:rPr>
                 <w:lang w:val="de-DE"/>
               </w:rPr>
-              <w:t>Ges</w:t>
-            </w:r>
-            <w:r>
-              <w:rPr>
-                <w:lang w:val="de-DE"/>
-              </w:rPr>
-              <w:t>a</w:t>
-            </w:r>
-            <w:r>
-              <w:rPr>
-                <w:lang w:val="de-DE"/>
-              </w:rPr>
-              <w:t>mt</w:t>
+              <w:t>Gesamt</w:t>
             </w:r>
           </w:p>
         </w:tc>
@@ -8490,7 +8478,7 @@
         <w:tc>
           <w:tcPr>
             <w:cnfStyle w:val="001000000000" w:firstRow="0" w:lastRow="0" w:firstColumn="1" w:lastColumn="0" w:oddVBand="0" w:evenVBand="0" w:oddHBand="0" w:evenHBand="0" w:firstRowFirstColumn="0" w:firstRowLastColumn="0" w:lastRowFirstColumn="0" w:lastRowLastColumn="0"/>
-            <w:tcW w:w="988" w:type="dxa"/>
+            <w:tcW w:w="937" w:type="dxa"/>
           </w:tcPr>
           <w:p>
             <w:pPr>
@@ -8503,13 +8491,13 @@
               <w:rPr>
                 <w:lang w:val="de-DE"/>
               </w:rPr>
-              <w:t>French</w:t>
-            </w:r>
-          </w:p>
-        </w:tc>
-        <w:tc>
-          <w:tcPr>
-            <w:tcW w:w="273" w:type="dxa"/>
+              <w:t>English</w:t>
+            </w:r>
+          </w:p>
+        </w:tc>
+        <w:tc>
+          <w:tcPr>
+            <w:tcW w:w="481" w:type="dxa"/>
           </w:tcPr>
           <w:p>
             <w:pPr>
@@ -8523,13 +8511,13 @@
               <w:rPr>
                 <w:lang w:val="de-DE"/>
               </w:rPr>
-              <w:t>5</w:t>
-            </w:r>
-          </w:p>
-        </w:tc>
-        <w:tc>
-          <w:tcPr>
-            <w:tcW w:w="470" w:type="dxa"/>
+              <w:t>15</w:t>
+            </w:r>
+          </w:p>
+        </w:tc>
+        <w:tc>
+          <w:tcPr>
+            <w:tcW w:w="481" w:type="dxa"/>
           </w:tcPr>
           <w:p>
             <w:pPr>
@@ -8549,7 +8537,7 @@
         </w:tc>
         <w:tc>
           <w:tcPr>
-            <w:tcW w:w="579" w:type="dxa"/>
+            <w:tcW w:w="507" w:type="dxa"/>
           </w:tcPr>
           <w:p>
             <w:pPr>
@@ -8563,13 +8551,13 @@
               <w:rPr>
                 <w:lang w:val="de-DE"/>
               </w:rPr>
-              <w:t>2</w:t>
-            </w:r>
-          </w:p>
-        </w:tc>
-        <w:tc>
-          <w:tcPr>
-            <w:tcW w:w="579" w:type="dxa"/>
+              <w:t>11</w:t>
+            </w:r>
+          </w:p>
+        </w:tc>
+        <w:tc>
+          <w:tcPr>
+            <w:tcW w:w="507" w:type="dxa"/>
           </w:tcPr>
           <w:p>
             <w:pPr>
@@ -8583,13 +8571,13 @@
               <w:rPr>
                 <w:lang w:val="de-DE"/>
               </w:rPr>
-              <w:t>19</w:t>
-            </w:r>
-          </w:p>
-        </w:tc>
-        <w:tc>
-          <w:tcPr>
-            <w:tcW w:w="579" w:type="dxa"/>
+              <w:t>9</w:t>
+            </w:r>
+          </w:p>
+        </w:tc>
+        <w:tc>
+          <w:tcPr>
+            <w:tcW w:w="515" w:type="dxa"/>
           </w:tcPr>
           <w:p>
             <w:pPr>
@@ -8603,13 +8591,13 @@
               <w:rPr>
                 <w:lang w:val="de-DE"/>
               </w:rPr>
-              <w:t>12</w:t>
-            </w:r>
-          </w:p>
-        </w:tc>
-        <w:tc>
-          <w:tcPr>
-            <w:tcW w:w="885" w:type="dxa"/>
+              <w:t>10</w:t>
+            </w:r>
+          </w:p>
+        </w:tc>
+        <w:tc>
+          <w:tcPr>
+            <w:tcW w:w="925" w:type="dxa"/>
           </w:tcPr>
           <w:p>
             <w:pPr>
@@ -8623,7 +8611,7 @@
               <w:rPr>
                 <w:lang w:val="de-DE"/>
               </w:rPr>
-              <w:t>39</w:t>
+              <w:t>46</w:t>
             </w:r>
           </w:p>
         </w:tc>
@@ -8632,7 +8620,7 @@
         <w:tc>
           <w:tcPr>
             <w:cnfStyle w:val="001000000000" w:firstRow="0" w:lastRow="0" w:firstColumn="1" w:lastColumn="0" w:oddVBand="0" w:evenVBand="0" w:oddHBand="0" w:evenHBand="0" w:firstRowFirstColumn="0" w:firstRowLastColumn="0" w:lastRowFirstColumn="0" w:lastRowLastColumn="0"/>
-            <w:tcW w:w="988" w:type="dxa"/>
+            <w:tcW w:w="937" w:type="dxa"/>
           </w:tcPr>
           <w:p>
             <w:pPr>
@@ -8645,13 +8633,13 @@
               <w:rPr>
                 <w:lang w:val="de-DE"/>
               </w:rPr>
-              <w:t>English</w:t>
-            </w:r>
-          </w:p>
-        </w:tc>
-        <w:tc>
-          <w:tcPr>
-            <w:tcW w:w="273" w:type="dxa"/>
+              <w:t>French</w:t>
+            </w:r>
+          </w:p>
+        </w:tc>
+        <w:tc>
+          <w:tcPr>
+            <w:tcW w:w="481" w:type="dxa"/>
           </w:tcPr>
           <w:p>
             <w:pPr>
@@ -8665,13 +8653,13 @@
               <w:rPr>
                 <w:lang w:val="de-DE"/>
               </w:rPr>
-              <w:t>15</w:t>
-            </w:r>
-          </w:p>
-        </w:tc>
-        <w:tc>
-          <w:tcPr>
-            <w:tcW w:w="470" w:type="dxa"/>
+              <w:t>5</w:t>
+            </w:r>
+          </w:p>
+        </w:tc>
+        <w:tc>
+          <w:tcPr>
+            <w:tcW w:w="481" w:type="dxa"/>
           </w:tcPr>
           <w:p>
             <w:pPr>
@@ -8691,7 +8679,7 @@
         </w:tc>
         <w:tc>
           <w:tcPr>
-            <w:tcW w:w="579" w:type="dxa"/>
+            <w:tcW w:w="507" w:type="dxa"/>
           </w:tcPr>
           <w:p>
             <w:pPr>
@@ -8705,13 +8693,13 @@
               <w:rPr>
                 <w:lang w:val="de-DE"/>
               </w:rPr>
-              <w:t>11</w:t>
-            </w:r>
-          </w:p>
-        </w:tc>
-        <w:tc>
-          <w:tcPr>
-            <w:tcW w:w="579" w:type="dxa"/>
+              <w:t>2</w:t>
+            </w:r>
+          </w:p>
+        </w:tc>
+        <w:tc>
+          <w:tcPr>
+            <w:tcW w:w="507" w:type="dxa"/>
           </w:tcPr>
           <w:p>
             <w:pPr>
@@ -8725,13 +8713,13 @@
               <w:rPr>
                 <w:lang w:val="de-DE"/>
               </w:rPr>
-              <w:t>9</w:t>
-            </w:r>
-          </w:p>
-        </w:tc>
-        <w:tc>
-          <w:tcPr>
-            <w:tcW w:w="579" w:type="dxa"/>
+              <w:t>19</w:t>
+            </w:r>
+          </w:p>
+        </w:tc>
+        <w:tc>
+          <w:tcPr>
+            <w:tcW w:w="515" w:type="dxa"/>
           </w:tcPr>
           <w:p>
             <w:pPr>
@@ -8745,13 +8733,13 @@
               <w:rPr>
                 <w:lang w:val="de-DE"/>
               </w:rPr>
-              <w:t>10</w:t>
-            </w:r>
-          </w:p>
-        </w:tc>
-        <w:tc>
-          <w:tcPr>
-            <w:tcW w:w="885" w:type="dxa"/>
+              <w:t>12</w:t>
+            </w:r>
+          </w:p>
+        </w:tc>
+        <w:tc>
+          <w:tcPr>
+            <w:tcW w:w="925" w:type="dxa"/>
           </w:tcPr>
           <w:p>
             <w:pPr>
@@ -8765,12 +8753,162 @@
               <w:rPr>
                 <w:lang w:val="de-DE"/>
               </w:rPr>
-              <w:t>46</w:t>
+              <w:t>39</w:t>
+            </w:r>
+          </w:p>
+        </w:tc>
+      </w:tr>
+      <w:tr>
+        <w:tc>
+          <w:tcPr>
+            <w:cnfStyle w:val="001000000000" w:firstRow="0" w:lastRow="0" w:firstColumn="1" w:lastColumn="0" w:oddVBand="0" w:evenVBand="0" w:oddHBand="0" w:evenHBand="0" w:firstRowFirstColumn="0" w:firstRowLastColumn="0" w:lastRowFirstColumn="0" w:lastRowLastColumn="0"/>
+            <w:tcW w:w="937" w:type="dxa"/>
+          </w:tcPr>
+          <w:p>
+            <w:pPr>
+              <w:pStyle w:val="ACLText"/>
+              <w:rPr>
+                <w:lang w:val="de-DE"/>
+              </w:rPr>
+            </w:pPr>
+            <w:r>
+              <w:rPr>
+                <w:lang w:val="de-DE"/>
+              </w:rPr>
+              <w:t>Gesamt</w:t>
+            </w:r>
+          </w:p>
+        </w:tc>
+        <w:tc>
+          <w:tcPr>
+            <w:tcW w:w="481" w:type="dxa"/>
+          </w:tcPr>
+          <w:p>
+            <w:pPr>
+              <w:pStyle w:val="ACLText"/>
+              <w:cnfStyle w:val="000000000000" w:firstRow="0" w:lastRow="0" w:firstColumn="0" w:lastColumn="0" w:oddVBand="0" w:evenVBand="0" w:oddHBand="0" w:evenHBand="0" w:firstRowFirstColumn="0" w:firstRowLastColumn="0" w:lastRowFirstColumn="0" w:lastRowLastColumn="0"/>
+              <w:rPr>
+                <w:lang w:val="de-DE"/>
+              </w:rPr>
+            </w:pPr>
+            <w:r>
+              <w:rPr>
+                <w:lang w:val="de-DE"/>
+              </w:rPr>
+              <w:t>20</w:t>
+            </w:r>
+          </w:p>
+        </w:tc>
+        <w:tc>
+          <w:tcPr>
+            <w:tcW w:w="481" w:type="dxa"/>
+          </w:tcPr>
+          <w:p>
+            <w:pPr>
+              <w:pStyle w:val="ACLText"/>
+              <w:cnfStyle w:val="000000000000" w:firstRow="0" w:lastRow="0" w:firstColumn="0" w:lastColumn="0" w:oddVBand="0" w:evenVBand="0" w:oddHBand="0" w:evenHBand="0" w:firstRowFirstColumn="0" w:firstRowLastColumn="0" w:lastRowFirstColumn="0" w:lastRowLastColumn="0"/>
+              <w:rPr>
+                <w:lang w:val="de-DE"/>
+              </w:rPr>
+            </w:pPr>
+            <w:r>
+              <w:rPr>
+                <w:lang w:val="de-DE"/>
+              </w:rPr>
+              <w:t>2</w:t>
+            </w:r>
+          </w:p>
+        </w:tc>
+        <w:tc>
+          <w:tcPr>
+            <w:tcW w:w="507" w:type="dxa"/>
+          </w:tcPr>
+          <w:p>
+            <w:pPr>
+              <w:pStyle w:val="ACLText"/>
+              <w:cnfStyle w:val="000000000000" w:firstRow="0" w:lastRow="0" w:firstColumn="0" w:lastColumn="0" w:oddVBand="0" w:evenVBand="0" w:oddHBand="0" w:evenHBand="0" w:firstRowFirstColumn="0" w:firstRowLastColumn="0" w:lastRowFirstColumn="0" w:lastRowLastColumn="0"/>
+              <w:rPr>
+                <w:lang w:val="de-DE"/>
+              </w:rPr>
+            </w:pPr>
+            <w:r>
+              <w:rPr>
+                <w:lang w:val="de-DE"/>
+              </w:rPr>
+              <w:t>13</w:t>
+            </w:r>
+          </w:p>
+        </w:tc>
+        <w:tc>
+          <w:tcPr>
+            <w:tcW w:w="507" w:type="dxa"/>
+          </w:tcPr>
+          <w:p>
+            <w:pPr>
+              <w:pStyle w:val="ACLText"/>
+              <w:cnfStyle w:val="000000000000" w:firstRow="0" w:lastRow="0" w:firstColumn="0" w:lastColumn="0" w:oddVBand="0" w:evenVBand="0" w:oddHBand="0" w:evenHBand="0" w:firstRowFirstColumn="0" w:firstRowLastColumn="0" w:lastRowFirstColumn="0" w:lastRowLastColumn="0"/>
+              <w:rPr>
+                <w:lang w:val="de-DE"/>
+              </w:rPr>
+            </w:pPr>
+            <w:r>
+              <w:rPr>
+                <w:lang w:val="de-DE"/>
+              </w:rPr>
+              <w:t>28</w:t>
+            </w:r>
+          </w:p>
+        </w:tc>
+        <w:tc>
+          <w:tcPr>
+            <w:tcW w:w="515" w:type="dxa"/>
+          </w:tcPr>
+          <w:p>
+            <w:pPr>
+              <w:pStyle w:val="ACLText"/>
+              <w:cnfStyle w:val="000000000000" w:firstRow="0" w:lastRow="0" w:firstColumn="0" w:lastColumn="0" w:oddVBand="0" w:evenVBand="0" w:oddHBand="0" w:evenHBand="0" w:firstRowFirstColumn="0" w:firstRowLastColumn="0" w:lastRowFirstColumn="0" w:lastRowLastColumn="0"/>
+              <w:rPr>
+                <w:lang w:val="de-DE"/>
+              </w:rPr>
+            </w:pPr>
+            <w:r>
+              <w:rPr>
+                <w:lang w:val="de-DE"/>
+              </w:rPr>
+              <w:t>22</w:t>
+            </w:r>
+          </w:p>
+        </w:tc>
+        <w:tc>
+          <w:tcPr>
+            <w:tcW w:w="925" w:type="dxa"/>
+          </w:tcPr>
+          <w:p>
+            <w:pPr>
+              <w:pStyle w:val="ACLText"/>
+              <w:cnfStyle w:val="000000000000" w:firstRow="0" w:lastRow="0" w:firstColumn="0" w:lastColumn="0" w:oddVBand="0" w:evenVBand="0" w:oddHBand="0" w:evenHBand="0" w:firstRowFirstColumn="0" w:firstRowLastColumn="0" w:lastRowFirstColumn="0" w:lastRowLastColumn="0"/>
+              <w:rPr>
+                <w:lang w:val="de-DE"/>
+              </w:rPr>
+            </w:pPr>
+            <w:r>
+              <w:rPr>
+                <w:lang w:val="de-DE"/>
+              </w:rPr>
+              <w:t>85</w:t>
             </w:r>
           </w:p>
         </w:tc>
       </w:tr>
     </w:tbl>
+    <w:p>
+      <w:pPr>
+        <w:pStyle w:val="ACLTextFirstLine"/>
+        <w:rPr>
+          <w:lang w:val="de-DE"/>
+        </w:rPr>
+      </w:pPr>
+    </w:p>
     <w:p>
       <w:pPr>
         <w:pStyle w:val="ACLTextFirstLine"/>
@@ -9082,6 +9220,123 @@
         </w:rPr>
         <w:t>Tabelle training</w:t>
       </w:r>
+    </w:p>
+    <w:p>
+      <w:pPr>
+        <w:pStyle w:val="ACLTextFirstLine"/>
+        <w:ind w:firstLine="0"/>
+        <w:rPr>
+          <w:lang w:val="de-DE"/>
+        </w:rPr>
+      </w:pPr>
+    </w:p>
+    <w:p>
+      <w:pPr>
+        <w:pStyle w:val="ACLTextFirstLine"/>
+        <w:ind w:firstLine="0"/>
+        <w:rPr>
+          <w:lang w:val="de-DE"/>
+        </w:rPr>
+      </w:pPr>
+    </w:p>
+    <w:p>
+      <w:pPr>
+        <w:pStyle w:val="ACLTextFirstLine"/>
+        <w:ind w:firstLine="0"/>
+        <w:rPr>
+          <w:lang w:val="de-DE"/>
+        </w:rPr>
+      </w:pPr>
+    </w:p>
+    <w:p>
+      <w:pPr>
+        <w:pStyle w:val="ACLTextFirstLine"/>
+        <w:ind w:firstLine="0"/>
+        <w:rPr>
+          <w:lang w:val="de-DE"/>
+        </w:rPr>
+      </w:pPr>
+    </w:p>
+    <w:p>
+      <w:pPr>
+        <w:pStyle w:val="ACLTextFirstLine"/>
+        <w:ind w:firstLine="0"/>
+        <w:rPr>
+          <w:lang w:val="de-DE"/>
+        </w:rPr>
+      </w:pPr>
+    </w:p>
+    <w:p>
+      <w:pPr>
+        <w:pStyle w:val="ACLTextFirstLine"/>
+        <w:ind w:firstLine="0"/>
+        <w:rPr>
+          <w:lang w:val="de-DE"/>
+        </w:rPr>
+      </w:pPr>
+    </w:p>
+    <w:p>
+      <w:pPr>
+        <w:pStyle w:val="ACLTextFirstLine"/>
+        <w:ind w:firstLine="0"/>
+        <w:rPr>
+          <w:lang w:val="de-DE"/>
+        </w:rPr>
+      </w:pPr>
+    </w:p>
+    <w:p>
+      <w:pPr>
+        <w:pStyle w:val="ACLTextFirstLine"/>
+        <w:ind w:firstLine="0"/>
+        <w:rPr>
+          <w:lang w:val="de-DE"/>
+        </w:rPr>
+      </w:pPr>
+    </w:p>
+    <w:p>
+      <w:pPr>
+        <w:pStyle w:val="ACLTextFirstLine"/>
+        <w:ind w:firstLine="0"/>
+        <w:rPr>
+          <w:lang w:val="de-DE"/>
+        </w:rPr>
+      </w:pPr>
+    </w:p>
+    <w:p>
+      <w:pPr>
+        <w:pStyle w:val="ACLTextFirstLine"/>
+        <w:ind w:firstLine="0"/>
+        <w:rPr>
+          <w:lang w:val="de-DE"/>
+        </w:rPr>
+      </w:pPr>
+    </w:p>
+    <w:p>
+      <w:pPr>
+        <w:pStyle w:val="ACLTextFirstLine"/>
+        <w:ind w:firstLine="0"/>
+        <w:rPr>
+          <w:lang w:val="de-DE"/>
+        </w:rPr>
+      </w:pPr>
+    </w:p>
+    <w:p>
+      <w:pPr>
+        <w:pStyle w:val="ACLTextFirstLine"/>
+        <w:ind w:firstLine="0"/>
+        <w:rPr>
+          <w:lang w:val="de-DE"/>
+        </w:rPr>
+      </w:pPr>
+    </w:p>
+    <w:p>
+      <w:pPr>
+        <w:pStyle w:val="ACLTextFirstLine"/>
+        <w:ind w:firstLine="0"/>
+        <w:rPr>
+          <w:lang w:val="de-DE"/>
+        </w:rPr>
+      </w:pPr>
     </w:p>
     <w:p>
       <w:pPr>
@@ -9168,7 +9423,7 @@
         <w:tc>
           <w:tcPr>
             <w:cnfStyle w:val="001000000000" w:firstRow="0" w:lastRow="0" w:firstColumn="1" w:lastColumn="0" w:oddVBand="0" w:evenVBand="0" w:oddHBand="0" w:evenHBand="0" w:firstRowFirstColumn="0" w:firstRowLastColumn="0" w:lastRowFirstColumn="0" w:lastRowLastColumn="0"/>
-            <w:tcW w:w="988" w:type="dxa"/>
+            <w:tcW w:w="937" w:type="dxa"/>
           </w:tcPr>
           <w:p>
             <w:pPr>
@@ -9181,7 +9436,7 @@
         </w:tc>
         <w:tc>
           <w:tcPr>
-            <w:tcW w:w="273" w:type="dxa"/>
+            <w:tcW w:w="481" w:type="dxa"/>
           </w:tcPr>
           <w:p>
             <w:pPr>
@@ -9201,7 +9456,7 @@
         </w:tc>
         <w:tc>
           <w:tcPr>
-            <w:tcW w:w="470" w:type="dxa"/>
+            <w:tcW w:w="481" w:type="dxa"/>
           </w:tcPr>
           <w:p>
             <w:pPr>
@@ -9221,7 +9476,7 @@
         </w:tc>
         <w:tc>
           <w:tcPr>
-            <w:tcW w:w="579" w:type="dxa"/>
+            <w:tcW w:w="507" w:type="dxa"/>
           </w:tcPr>
           <w:p>
             <w:pPr>
@@ -9241,7 +9496,7 @@
         </w:tc>
         <w:tc>
           <w:tcPr>
-            <w:tcW w:w="579" w:type="dxa"/>
+            <w:tcW w:w="507" w:type="dxa"/>
           </w:tcPr>
           <w:p>
             <w:pPr>
@@ -9261,7 +9516,7 @@
         </w:tc>
         <w:tc>
           <w:tcPr>
-            <w:tcW w:w="579" w:type="dxa"/>
+            <w:tcW w:w="515" w:type="dxa"/>
           </w:tcPr>
           <w:p>
             <w:pPr>
@@ -9281,7 +9536,7 @@
         </w:tc>
         <w:tc>
           <w:tcPr>
-            <w:tcW w:w="885" w:type="dxa"/>
+            <w:tcW w:w="925" w:type="dxa"/>
           </w:tcPr>
           <w:p>
             <w:pPr>
@@ -9304,7 +9559,7 @@
         <w:tc>
           <w:tcPr>
             <w:cnfStyle w:val="001000000000" w:firstRow="0" w:lastRow="0" w:firstColumn="1" w:lastColumn="0" w:oddVBand="0" w:evenVBand="0" w:oddHBand="0" w:evenHBand="0" w:firstRowFirstColumn="0" w:firstRowLastColumn="0" w:lastRowFirstColumn="0" w:lastRowLastColumn="0"/>
-            <w:tcW w:w="988" w:type="dxa"/>
+            <w:tcW w:w="937" w:type="dxa"/>
           </w:tcPr>
           <w:p>
             <w:pPr>
@@ -9317,13 +9572,13 @@
               <w:rPr>
                 <w:lang w:val="de-DE"/>
               </w:rPr>
-              <w:t>French</w:t>
-            </w:r>
-          </w:p>
-        </w:tc>
-        <w:tc>
-          <w:tcPr>
-            <w:tcW w:w="273" w:type="dxa"/>
+              <w:t>English</w:t>
+            </w:r>
+          </w:p>
+        </w:tc>
+        <w:tc>
+          <w:tcPr>
+            <w:tcW w:w="481" w:type="dxa"/>
           </w:tcPr>
           <w:p>
             <w:pPr>
@@ -9337,13 +9592,13 @@
               <w:rPr>
                 <w:lang w:val="de-DE"/>
               </w:rPr>
-              <w:t>5</w:t>
-            </w:r>
-          </w:p>
-        </w:tc>
-        <w:tc>
-          <w:tcPr>
-            <w:tcW w:w="470" w:type="dxa"/>
+              <w:t>8</w:t>
+            </w:r>
+          </w:p>
+        </w:tc>
+        <w:tc>
+          <w:tcPr>
+            <w:tcW w:w="481" w:type="dxa"/>
           </w:tcPr>
           <w:p>
             <w:pPr>
@@ -9357,13 +9612,13 @@
               <w:rPr>
                 <w:lang w:val="de-DE"/>
               </w:rPr>
-              <w:t>1</w:t>
-            </w:r>
-          </w:p>
-        </w:tc>
-        <w:tc>
-          <w:tcPr>
-            <w:tcW w:w="579" w:type="dxa"/>
+              <w:t>0</w:t>
+            </w:r>
+          </w:p>
+        </w:tc>
+        <w:tc>
+          <w:tcPr>
+            <w:tcW w:w="507" w:type="dxa"/>
           </w:tcPr>
           <w:p>
             <w:pPr>
@@ -9377,13 +9632,13 @@
               <w:rPr>
                 <w:lang w:val="de-DE"/>
               </w:rPr>
-              <w:t>2</w:t>
-            </w:r>
-          </w:p>
-        </w:tc>
-        <w:tc>
-          <w:tcPr>
-            <w:tcW w:w="579" w:type="dxa"/>
+              <w:t>5</w:t>
+            </w:r>
+          </w:p>
+        </w:tc>
+        <w:tc>
+          <w:tcPr>
+            <w:tcW w:w="507" w:type="dxa"/>
           </w:tcPr>
           <w:p>
             <w:pPr>
@@ -9397,13 +9652,13 @@
               <w:rPr>
                 <w:lang w:val="de-DE"/>
               </w:rPr>
-              <w:t>19</w:t>
-            </w:r>
-          </w:p>
-        </w:tc>
-        <w:tc>
-          <w:tcPr>
-            <w:tcW w:w="579" w:type="dxa"/>
+              <w:t>5</w:t>
+            </w:r>
+          </w:p>
+        </w:tc>
+        <w:tc>
+          <w:tcPr>
+            <w:tcW w:w="515" w:type="dxa"/>
           </w:tcPr>
           <w:p>
             <w:pPr>
@@ -9417,13 +9672,13 @@
               <w:rPr>
                 <w:lang w:val="de-DE"/>
               </w:rPr>
-              <w:t>12</w:t>
-            </w:r>
-          </w:p>
-        </w:tc>
-        <w:tc>
-          <w:tcPr>
-            <w:tcW w:w="885" w:type="dxa"/>
+              <w:t>5</w:t>
+            </w:r>
+          </w:p>
+        </w:tc>
+        <w:tc>
+          <w:tcPr>
+            <w:tcW w:w="925" w:type="dxa"/>
           </w:tcPr>
           <w:p>
             <w:pPr>
@@ -9437,7 +9692,7 @@
               <w:rPr>
                 <w:lang w:val="de-DE"/>
               </w:rPr>
-              <w:t>39</w:t>
+              <w:t xml:space="preserve"> 23</w:t>
             </w:r>
           </w:p>
         </w:tc>
@@ -9446,7 +9701,7 @@
         <w:tc>
           <w:tcPr>
             <w:cnfStyle w:val="001000000000" w:firstRow="0" w:lastRow="0" w:firstColumn="1" w:lastColumn="0" w:oddVBand="0" w:evenVBand="0" w:oddHBand="0" w:evenHBand="0" w:firstRowFirstColumn="0" w:firstRowLastColumn="0" w:lastRowFirstColumn="0" w:lastRowLastColumn="0"/>
-            <w:tcW w:w="988" w:type="dxa"/>
+            <w:tcW w:w="937" w:type="dxa"/>
           </w:tcPr>
           <w:p>
             <w:pPr>
@@ -9459,13 +9714,13 @@
               <w:rPr>
                 <w:lang w:val="de-DE"/>
               </w:rPr>
-              <w:t>English</w:t>
-            </w:r>
-          </w:p>
-        </w:tc>
-        <w:tc>
-          <w:tcPr>
-            <w:tcW w:w="273" w:type="dxa"/>
+              <w:t>French</w:t>
+            </w:r>
+          </w:p>
+        </w:tc>
+        <w:tc>
+          <w:tcPr>
+            <w:tcW w:w="481" w:type="dxa"/>
           </w:tcPr>
           <w:p>
             <w:pPr>
@@ -9479,13 +9734,13 @@
               <w:rPr>
                 <w:lang w:val="de-DE"/>
               </w:rPr>
-              <w:t>15</w:t>
-            </w:r>
-          </w:p>
-        </w:tc>
-        <w:tc>
-          <w:tcPr>
-            <w:tcW w:w="470" w:type="dxa"/>
+              <w:t>2</w:t>
+            </w:r>
+          </w:p>
+        </w:tc>
+        <w:tc>
+          <w:tcPr>
+            <w:tcW w:w="481" w:type="dxa"/>
           </w:tcPr>
           <w:p>
             <w:pPr>
@@ -9499,13 +9754,13 @@
               <w:rPr>
                 <w:lang w:val="de-DE"/>
               </w:rPr>
-              <w:t>1</w:t>
-            </w:r>
-          </w:p>
-        </w:tc>
-        <w:tc>
-          <w:tcPr>
-            <w:tcW w:w="579" w:type="dxa"/>
+              <w:t>0</w:t>
+            </w:r>
+          </w:p>
+        </w:tc>
+        <w:tc>
+          <w:tcPr>
+            <w:tcW w:w="507" w:type="dxa"/>
           </w:tcPr>
           <w:p>
             <w:pPr>
@@ -9519,13 +9774,13 @@
               <w:rPr>
                 <w:lang w:val="de-DE"/>
               </w:rPr>
-              <w:t>11</w:t>
-            </w:r>
-          </w:p>
-        </w:tc>
-        <w:tc>
-          <w:tcPr>
-            <w:tcW w:w="579" w:type="dxa"/>
+              <w:t>1</w:t>
+            </w:r>
+          </w:p>
+        </w:tc>
+        <w:tc>
+          <w:tcPr>
+            <w:tcW w:w="507" w:type="dxa"/>
           </w:tcPr>
           <w:p>
             <w:pPr>
@@ -9545,7 +9800,7 @@
         </w:tc>
         <w:tc>
           <w:tcPr>
-            <w:tcW w:w="579" w:type="dxa"/>
+            <w:tcW w:w="515" w:type="dxa"/>
           </w:tcPr>
           <w:p>
             <w:pPr>
@@ -9559,13 +9814,13 @@
               <w:rPr>
                 <w:lang w:val="de-DE"/>
               </w:rPr>
-              <w:t>10</w:t>
-            </w:r>
-          </w:p>
-        </w:tc>
-        <w:tc>
-          <w:tcPr>
-            <w:tcW w:w="885" w:type="dxa"/>
+              <w:t>6</w:t>
+            </w:r>
+          </w:p>
+        </w:tc>
+        <w:tc>
+          <w:tcPr>
+            <w:tcW w:w="925" w:type="dxa"/>
           </w:tcPr>
           <w:p>
             <w:pPr>
@@ -9579,7 +9834,155 @@
               <w:rPr>
                 <w:lang w:val="de-DE"/>
               </w:rPr>
-              <w:t>46</w:t>
+              <w:t xml:space="preserve"> 18</w:t>
+            </w:r>
+          </w:p>
+        </w:tc>
+      </w:tr>
+      <w:tr>
+        <w:tc>
+          <w:tcPr>
+            <w:cnfStyle w:val="001000000000" w:firstRow="0" w:lastRow="0" w:firstColumn="1" w:lastColumn="0" w:oddVBand="0" w:evenVBand="0" w:oddHBand="0" w:evenHBand="0" w:firstRowFirstColumn="0" w:firstRowLastColumn="0" w:lastRowFirstColumn="0" w:lastRowLastColumn="0"/>
+            <w:tcW w:w="937" w:type="dxa"/>
+          </w:tcPr>
+          <w:p>
+            <w:pPr>
+              <w:pStyle w:val="ACLText"/>
+              <w:rPr>
+                <w:lang w:val="de-DE"/>
+              </w:rPr>
+            </w:pPr>
+            <w:r>
+              <w:rPr>
+                <w:lang w:val="de-DE"/>
+              </w:rPr>
+              <w:t>Gesamt</w:t>
+            </w:r>
+          </w:p>
+        </w:tc>
+        <w:tc>
+          <w:tcPr>
+            <w:tcW w:w="481" w:type="dxa"/>
+          </w:tcPr>
+          <w:p>
+            <w:pPr>
+              <w:pStyle w:val="ACLText"/>
+              <w:cnfStyle w:val="000000000000" w:firstRow="0" w:lastRow="0" w:firstColumn="0" w:lastColumn="0" w:oddVBand="0" w:evenVBand="0" w:oddHBand="0" w:evenHBand="0" w:firstRowFirstColumn="0" w:firstRowLastColumn="0" w:lastRowFirstColumn="0" w:lastRowLastColumn="0"/>
+              <w:rPr>
+                <w:lang w:val="de-DE"/>
+              </w:rPr>
+            </w:pPr>
+            <w:r>
+              <w:rPr>
+                <w:lang w:val="de-DE"/>
+              </w:rPr>
+              <w:t>10</w:t>
+            </w:r>
+          </w:p>
+        </w:tc>
+        <w:tc>
+          <w:tcPr>
+            <w:tcW w:w="481" w:type="dxa"/>
+          </w:tcPr>
+          <w:p>
+            <w:pPr>
+              <w:pStyle w:val="ACLText"/>
+              <w:cnfStyle w:val="000000000000" w:firstRow="0" w:lastRow="0" w:firstColumn="0" w:lastColumn="0" w:oddVBand="0" w:evenVBand="0" w:oddHBand="0" w:evenHBand="0" w:firstRowFirstColumn="0" w:firstRowLastColumn="0" w:lastRowFirstColumn="0" w:lastRowLastColumn="0"/>
+              <w:rPr>
+                <w:lang w:val="de-DE"/>
+              </w:rPr>
+            </w:pPr>
+            <w:r>
+              <w:rPr>
+                <w:lang w:val="de-DE"/>
+              </w:rPr>
+              <w:t>0</w:t>
+            </w:r>
+          </w:p>
+        </w:tc>
+        <w:tc>
+          <w:tcPr>
+            <w:tcW w:w="507" w:type="dxa"/>
+          </w:tcPr>
+          <w:p>
+            <w:pPr>
+              <w:pStyle w:val="ACLText"/>
+              <w:cnfStyle w:val="000000000000" w:firstRow="0" w:lastRow="0" w:firstColumn="0" w:lastColumn="0" w:oddVBand="0" w:evenVBand="0" w:oddHBand="0" w:evenHBand="0" w:firstRowFirstColumn="0" w:firstRowLastColumn="0" w:lastRowFirstColumn="0" w:lastRowLastColumn="0"/>
+              <w:rPr>
+                <w:lang w:val="de-DE"/>
+              </w:rPr>
+            </w:pPr>
+            <w:r>
+              <w:rPr>
+                <w:lang w:val="de-DE"/>
+              </w:rPr>
+              <w:t>6</w:t>
+            </w:r>
+          </w:p>
+        </w:tc>
+        <w:tc>
+          <w:tcPr>
+            <w:tcW w:w="507" w:type="dxa"/>
+          </w:tcPr>
+          <w:p>
+            <w:pPr>
+              <w:pStyle w:val="ACLText"/>
+              <w:cnfStyle w:val="000000000000" w:firstRow="0" w:lastRow="0" w:firstColumn="0" w:lastColumn="0" w:oddVBand="0" w:evenVBand="0" w:oddHBand="0" w:evenHBand="0" w:firstRowFirstColumn="0" w:firstRowLastColumn="0" w:lastRowFirstColumn="0" w:lastRowLastColumn="0"/>
+              <w:rPr>
+                <w:lang w:val="de-DE"/>
+              </w:rPr>
+            </w:pPr>
+            <w:r>
+              <w:rPr>
+                <w:lang w:val="de-DE"/>
+              </w:rPr>
+              <w:t>14</w:t>
+            </w:r>
+          </w:p>
+        </w:tc>
+        <w:tc>
+          <w:tcPr>
+            <w:tcW w:w="515" w:type="dxa"/>
+          </w:tcPr>
+          <w:p>
+            <w:pPr>
+              <w:pStyle w:val="ACLText"/>
+              <w:cnfStyle w:val="000000000000" w:firstRow="0" w:lastRow="0" w:firstColumn="0" w:lastColumn="0" w:oddVBand="0" w:evenVBand="0" w:oddHBand="0" w:evenHBand="0" w:firstRowFirstColumn="0" w:firstRowLastColumn="0" w:lastRowFirstColumn="0" w:lastRowLastColumn="0"/>
+              <w:rPr>
+                <w:lang w:val="de-DE"/>
+              </w:rPr>
+            </w:pPr>
+            <w:r>
+              <w:rPr>
+                <w:lang w:val="de-DE"/>
+              </w:rPr>
+              <w:t>11</w:t>
+            </w:r>
+          </w:p>
+        </w:tc>
+        <w:tc>
+          <w:tcPr>
+            <w:tcW w:w="925" w:type="dxa"/>
+          </w:tcPr>
+          <w:p>
+            <w:pPr>
+              <w:pStyle w:val="ACLText"/>
+              <w:cnfStyle w:val="000000000000" w:firstRow="0" w:lastRow="0" w:firstColumn="0" w:lastColumn="0" w:oddVBand="0" w:evenVBand="0" w:oddHBand="0" w:evenHBand="0" w:firstRowFirstColumn="0" w:firstRowLastColumn="0" w:lastRowFirstColumn="0" w:lastRowLastColumn="0"/>
+              <w:rPr>
+                <w:lang w:val="de-DE"/>
+              </w:rPr>
+            </w:pPr>
+            <w:r>
+              <w:rPr>
+                <w:lang w:val="de-DE"/>
+              </w:rPr>
+              <w:t>4</w:t>
+            </w:r>
+            <w:r>
+              <w:rPr>
+                <w:lang w:val="de-DE"/>
+              </w:rPr>
+              <w:t>1</w:t>
             </w:r>
           </w:p>
         </w:tc>
@@ -9622,25 +10025,7 @@
     </w:p>
     <w:p>
       <w:pPr>
-        <w:pStyle w:val="ACLTextFirstLine"/>
-        <w:rPr>
-          <w:lang w:val="de-DE"/>
-        </w:rPr>
-      </w:pPr>
-    </w:p>
-    <w:p>
-      <w:pPr>
-        <w:pStyle w:val="ACLTextFirstLine"/>
-        <w:ind w:firstLine="0"/>
-        <w:rPr>
-          <w:lang w:val="de-DE"/>
-        </w:rPr>
-      </w:pPr>
-    </w:p>
-    <w:p>
-      <w:pPr>
-        <w:pStyle w:val="ACLTextFirstLine"/>
-        <w:ind w:firstLine="0"/>
+        <w:pStyle w:val="ACLReferencesHeader"/>
         <w:rPr>
           <w:lang w:val="de-DE"/>
         </w:rPr>
@@ -9657,7 +10042,7 @@
         <w:rPr>
           <w:lang w:val="de-DE"/>
         </w:rPr>
-        <w:t xml:space="preserve">Testphase </w:t>
+        <w:t>Testphase</w:t>
       </w:r>
     </w:p>
     <w:tbl>
@@ -9831,7 +10216,7 @@
               <w:rPr>
                 <w:lang w:val="de-DE"/>
               </w:rPr>
-              <w:t>French</w:t>
+              <w:t>English</w:t>
             </w:r>
           </w:p>
         </w:tc>
@@ -9851,7 +10236,7 @@
               <w:rPr>
                 <w:lang w:val="de-DE"/>
               </w:rPr>
-              <w:t>5</w:t>
+              <w:t>7</w:t>
             </w:r>
           </w:p>
         </w:tc>
@@ -9891,7 +10276,7 @@
               <w:rPr>
                 <w:lang w:val="de-DE"/>
               </w:rPr>
-              <w:t>2</w:t>
+              <w:t>6</w:t>
             </w:r>
           </w:p>
         </w:tc>
@@ -9911,7 +10296,7 @@
               <w:rPr>
                 <w:lang w:val="de-DE"/>
               </w:rPr>
-              <w:t>19</w:t>
+              <w:t>4</w:t>
             </w:r>
           </w:p>
         </w:tc>
@@ -9931,7 +10316,7 @@
               <w:rPr>
                 <w:lang w:val="de-DE"/>
               </w:rPr>
-              <w:t>12</w:t>
+              <w:t>5</w:t>
             </w:r>
           </w:p>
         </w:tc>
@@ -9951,7 +10336,7 @@
               <w:rPr>
                 <w:lang w:val="de-DE"/>
               </w:rPr>
-              <w:t>39</w:t>
+              <w:t>23</w:t>
             </w:r>
           </w:p>
         </w:tc>
@@ -9973,7 +10358,7 @@
               <w:rPr>
                 <w:lang w:val="de-DE"/>
               </w:rPr>
-              <w:t>English</w:t>
+              <w:t>French</w:t>
             </w:r>
           </w:p>
         </w:tc>
@@ -9993,7 +10378,7 @@
               <w:rPr>
                 <w:lang w:val="de-DE"/>
               </w:rPr>
-              <w:t>15</w:t>
+              <w:t>3</w:t>
             </w:r>
           </w:p>
         </w:tc>
@@ -10033,7 +10418,7 @@
               <w:rPr>
                 <w:lang w:val="de-DE"/>
               </w:rPr>
-              <w:t>11</w:t>
+              <w:t>1</w:t>
             </w:r>
           </w:p>
         </w:tc>
@@ -10053,7 +10438,7 @@
               <w:rPr>
                 <w:lang w:val="de-DE"/>
               </w:rPr>
-              <w:t>9</w:t>
+              <w:t>10</w:t>
             </w:r>
           </w:p>
         </w:tc>
@@ -10073,7 +10458,7 @@
               <w:rPr>
                 <w:lang w:val="de-DE"/>
               </w:rPr>
-              <w:t>10</w:t>
+              <w:t>6</w:t>
             </w:r>
           </w:p>
         </w:tc>
@@ -10093,34 +10478,154 @@
               <w:rPr>
                 <w:lang w:val="de-DE"/>
               </w:rPr>
-              <w:t>46</w:t>
+              <w:t>21</w:t>
+            </w:r>
+          </w:p>
+        </w:tc>
+      </w:tr>
+      <w:tr>
+        <w:tc>
+          <w:tcPr>
+            <w:cnfStyle w:val="001000000000" w:firstRow="0" w:lastRow="0" w:firstColumn="1" w:lastColumn="0" w:oddVBand="0" w:evenVBand="0" w:oddHBand="0" w:evenHBand="0" w:firstRowFirstColumn="0" w:firstRowLastColumn="0" w:lastRowFirstColumn="0" w:lastRowLastColumn="0"/>
+            <w:tcW w:w="937" w:type="dxa"/>
+          </w:tcPr>
+          <w:p>
+            <w:pPr>
+              <w:pStyle w:val="ACLText"/>
+              <w:rPr>
+                <w:lang w:val="de-DE"/>
+              </w:rPr>
+            </w:pPr>
+            <w:r>
+              <w:rPr>
+                <w:lang w:val="de-DE"/>
+              </w:rPr>
+              <w:t>Gesamt</w:t>
+            </w:r>
+          </w:p>
+        </w:tc>
+        <w:tc>
+          <w:tcPr>
+            <w:tcW w:w="481" w:type="dxa"/>
+          </w:tcPr>
+          <w:p>
+            <w:pPr>
+              <w:pStyle w:val="ACLText"/>
+              <w:cnfStyle w:val="000000000000" w:firstRow="0" w:lastRow="0" w:firstColumn="0" w:lastColumn="0" w:oddVBand="0" w:evenVBand="0" w:oddHBand="0" w:evenHBand="0" w:firstRowFirstColumn="0" w:firstRowLastColumn="0" w:lastRowFirstColumn="0" w:lastRowLastColumn="0"/>
+              <w:rPr>
+                <w:lang w:val="de-DE"/>
+              </w:rPr>
+            </w:pPr>
+            <w:r>
+              <w:rPr>
+                <w:lang w:val="de-DE"/>
+              </w:rPr>
+              <w:t>10</w:t>
+            </w:r>
+          </w:p>
+        </w:tc>
+        <w:tc>
+          <w:tcPr>
+            <w:tcW w:w="481" w:type="dxa"/>
+          </w:tcPr>
+          <w:p>
+            <w:pPr>
+              <w:pStyle w:val="ACLText"/>
+              <w:cnfStyle w:val="000000000000" w:firstRow="0" w:lastRow="0" w:firstColumn="0" w:lastColumn="0" w:oddVBand="0" w:evenVBand="0" w:oddHBand="0" w:evenHBand="0" w:firstRowFirstColumn="0" w:firstRowLastColumn="0" w:lastRowFirstColumn="0" w:lastRowLastColumn="0"/>
+              <w:rPr>
+                <w:lang w:val="de-DE"/>
+              </w:rPr>
+            </w:pPr>
+            <w:r>
+              <w:rPr>
+                <w:lang w:val="de-DE"/>
+              </w:rPr>
+              <w:t>2</w:t>
+            </w:r>
+          </w:p>
+        </w:tc>
+        <w:tc>
+          <w:tcPr>
+            <w:tcW w:w="507" w:type="dxa"/>
+          </w:tcPr>
+          <w:p>
+            <w:pPr>
+              <w:pStyle w:val="ACLText"/>
+              <w:cnfStyle w:val="000000000000" w:firstRow="0" w:lastRow="0" w:firstColumn="0" w:lastColumn="0" w:oddVBand="0" w:evenVBand="0" w:oddHBand="0" w:evenHBand="0" w:firstRowFirstColumn="0" w:firstRowLastColumn="0" w:lastRowFirstColumn="0" w:lastRowLastColumn="0"/>
+              <w:rPr>
+                <w:lang w:val="de-DE"/>
+              </w:rPr>
+            </w:pPr>
+            <w:r>
+              <w:rPr>
+                <w:lang w:val="de-DE"/>
+              </w:rPr>
+              <w:t>7</w:t>
+            </w:r>
+          </w:p>
+        </w:tc>
+        <w:tc>
+          <w:tcPr>
+            <w:tcW w:w="507" w:type="dxa"/>
+          </w:tcPr>
+          <w:p>
+            <w:pPr>
+              <w:pStyle w:val="ACLText"/>
+              <w:cnfStyle w:val="000000000000" w:firstRow="0" w:lastRow="0" w:firstColumn="0" w:lastColumn="0" w:oddVBand="0" w:evenVBand="0" w:oddHBand="0" w:evenHBand="0" w:firstRowFirstColumn="0" w:firstRowLastColumn="0" w:lastRowFirstColumn="0" w:lastRowLastColumn="0"/>
+              <w:rPr>
+                <w:lang w:val="de-DE"/>
+              </w:rPr>
+            </w:pPr>
+            <w:r>
+              <w:rPr>
+                <w:lang w:val="de-DE"/>
+              </w:rPr>
+              <w:t>14</w:t>
+            </w:r>
+          </w:p>
+        </w:tc>
+        <w:tc>
+          <w:tcPr>
+            <w:tcW w:w="515" w:type="dxa"/>
+          </w:tcPr>
+          <w:p>
+            <w:pPr>
+              <w:pStyle w:val="ACLText"/>
+              <w:cnfStyle w:val="000000000000" w:firstRow="0" w:lastRow="0" w:firstColumn="0" w:lastColumn="0" w:oddVBand="0" w:evenVBand="0" w:oddHBand="0" w:evenHBand="0" w:firstRowFirstColumn="0" w:firstRowLastColumn="0" w:lastRowFirstColumn="0" w:lastRowLastColumn="0"/>
+              <w:rPr>
+                <w:lang w:val="de-DE"/>
+              </w:rPr>
+            </w:pPr>
+            <w:r>
+              <w:rPr>
+                <w:lang w:val="de-DE"/>
+              </w:rPr>
+              <w:t>11</w:t>
+            </w:r>
+          </w:p>
+        </w:tc>
+        <w:tc>
+          <w:tcPr>
+            <w:tcW w:w="925" w:type="dxa"/>
+          </w:tcPr>
+          <w:p>
+            <w:pPr>
+              <w:pStyle w:val="ACLText"/>
+              <w:cnfStyle w:val="000000000000" w:firstRow="0" w:lastRow="0" w:firstColumn="0" w:lastColumn="0" w:oddVBand="0" w:evenVBand="0" w:oddHBand="0" w:evenHBand="0" w:firstRowFirstColumn="0" w:firstRowLastColumn="0" w:lastRowFirstColumn="0" w:lastRowLastColumn="0"/>
+              <w:rPr>
+                <w:lang w:val="de-DE"/>
+              </w:rPr>
+            </w:pPr>
+            <w:r>
+              <w:rPr>
+                <w:lang w:val="de-DE"/>
+              </w:rPr>
+              <w:t>44</w:t>
             </w:r>
           </w:p>
         </w:tc>
       </w:tr>
     </w:tbl>
-    <w:p>
-      <w:pPr>
-        <w:pStyle w:val="ACLText"/>
-        <w:rPr>
-          <w:lang w:val="de-DE"/>
-        </w:rPr>
-      </w:pPr>
-    </w:p>
-    <w:p>
-      <w:pPr>
-        <w:pStyle w:val="ACLTextFirstLine"/>
-        <w:rPr>
-          <w:lang w:val="de-DE"/>
-        </w:rPr>
-      </w:pPr>
-      <w:r>
-        <w:rPr>
-          <w:lang w:val="de-DE"/>
-        </w:rPr>
-        <w:t xml:space="preserve"> </w:t>
-      </w:r>
-    </w:p>
     <w:p>
       <w:pPr>
         <w:pStyle w:val="ACLReferencesHeader"/>

</xml_diff>

<commit_message>
Update main_np_analysis.py Update language congruency codes Update paths
</commit_message>
<xml_diff>
--- a/dokumentation/chandler_documentation.docx
+++ b/dokumentation/chandler_documentation.docx
@@ -40,6 +40,16 @@
               </w:rPr>
             </w:pPr>
             <w:bookmarkStart w:id="0" w:name="_Hlk501891334"/>
+            <w:r>
+              <w:rPr>
+                <w:rFonts w:ascii="Times New Roman" w:hAnsi="Times New Roman" w:cs="Times New Roman"/>
+                <w:b/>
+                <w:sz w:val="30"/>
+                <w:szCs w:val="30"/>
+                <w:lang w:val="de-DE"/>
+              </w:rPr>
+              <w:t xml:space="preserve"> </w:t>
+            </w:r>
             <w:proofErr w:type="spellStart"/>
             <w:r>
               <w:rPr>
@@ -5550,8 +5560,8 @@
         <w:tblLook w:val="04A0" w:firstRow="1" w:lastRow="0" w:firstColumn="1" w:lastColumn="0" w:noHBand="0" w:noVBand="1"/>
       </w:tblPr>
       <w:tblGrid>
-        <w:gridCol w:w="1980"/>
-        <w:gridCol w:w="1276"/>
+        <w:gridCol w:w="2263"/>
+        <w:gridCol w:w="993"/>
         <w:gridCol w:w="1097"/>
       </w:tblGrid>
       <w:tr>
@@ -5561,11 +5571,12 @@
         <w:tc>
           <w:tcPr>
             <w:cnfStyle w:val="001000000000" w:firstRow="0" w:lastRow="0" w:firstColumn="1" w:lastColumn="0" w:oddVBand="0" w:evenVBand="0" w:oddHBand="0" w:evenHBand="0" w:firstRowFirstColumn="0" w:firstRowLastColumn="0" w:lastRowFirstColumn="0" w:lastRowLastColumn="0"/>
-            <w:tcW w:w="1980" w:type="dxa"/>
-          </w:tcPr>
-          <w:p>
-            <w:pPr>
-              <w:pStyle w:val="ACLTextFirstLine"/>
+            <w:tcW w:w="2263" w:type="dxa"/>
+          </w:tcPr>
+          <w:p>
+            <w:pPr>
+              <w:pStyle w:val="ACLTextFirstLine"/>
+              <w:jc w:val="left"/>
               <w:rPr>
                 <w:lang w:val="de-DE"/>
               </w:rPr>
@@ -5580,11 +5591,12 @@
         </w:tc>
         <w:tc>
           <w:tcPr>
-            <w:tcW w:w="1276" w:type="dxa"/>
-          </w:tcPr>
-          <w:p>
-            <w:pPr>
-              <w:pStyle w:val="ACLTextFirstLine"/>
+            <w:tcW w:w="993" w:type="dxa"/>
+          </w:tcPr>
+          <w:p>
+            <w:pPr>
+              <w:pStyle w:val="ACLTextFirstLine"/>
+              <w:jc w:val="left"/>
               <w:cnfStyle w:val="100000000000" w:firstRow="1" w:lastRow="0" w:firstColumn="0" w:lastColumn="0" w:oddVBand="0" w:evenVBand="0" w:oddHBand="0" w:evenHBand="0" w:firstRowFirstColumn="0" w:firstRowLastColumn="0" w:lastRowFirstColumn="0" w:lastRowLastColumn="0"/>
               <w:rPr>
                 <w:lang w:val="de-DE"/>
@@ -5594,7 +5606,7 @@
               <w:rPr>
                 <w:lang w:val="de-DE"/>
               </w:rPr>
-              <w:t>Kongruenz</w:t>
+              <w:t>Wahr</w:t>
             </w:r>
           </w:p>
         </w:tc>
@@ -5605,6 +5617,7 @@
           <w:p>
             <w:pPr>
               <w:pStyle w:val="ACLTextFirstLine"/>
+              <w:jc w:val="left"/>
               <w:cnfStyle w:val="100000000000" w:firstRow="1" w:lastRow="0" w:firstColumn="0" w:lastColumn="0" w:oddVBand="0" w:evenVBand="0" w:oddHBand="0" w:evenHBand="0" w:firstRowFirstColumn="0" w:firstRowLastColumn="0" w:lastRowFirstColumn="0" w:lastRowLastColumn="0"/>
               <w:rPr>
                 <w:lang w:val="de-DE"/>
@@ -5614,7 +5627,7 @@
               <w:rPr>
                 <w:lang w:val="de-DE"/>
               </w:rPr>
-              <w:t>Nicht</w:t>
+              <w:t>Falsch</w:t>
             </w:r>
           </w:p>
         </w:tc>
@@ -5623,11 +5636,12 @@
         <w:tc>
           <w:tcPr>
             <w:cnfStyle w:val="001000000000" w:firstRow="0" w:lastRow="0" w:firstColumn="1" w:lastColumn="0" w:oddVBand="0" w:evenVBand="0" w:oddHBand="0" w:evenHBand="0" w:firstRowFirstColumn="0" w:firstRowLastColumn="0" w:lastRowFirstColumn="0" w:lastRowLastColumn="0"/>
-            <w:tcW w:w="1980" w:type="dxa"/>
-          </w:tcPr>
-          <w:p>
-            <w:pPr>
-              <w:pStyle w:val="ACLTextFirstLine"/>
+            <w:tcW w:w="2263" w:type="dxa"/>
+          </w:tcPr>
+          <w:p>
+            <w:pPr>
+              <w:pStyle w:val="ACLTextFirstLine"/>
+              <w:jc w:val="left"/>
             </w:pPr>
             <w:r>
               <w:rPr>
@@ -5639,11 +5653,12 @@
         </w:tc>
         <w:tc>
           <w:tcPr>
-            <w:tcW w:w="1276" w:type="dxa"/>
-          </w:tcPr>
-          <w:p>
-            <w:pPr>
-              <w:pStyle w:val="ACLTextFirstLine"/>
+            <w:tcW w:w="993" w:type="dxa"/>
+          </w:tcPr>
+          <w:p>
+            <w:pPr>
+              <w:pStyle w:val="ACLTextFirstLine"/>
+              <w:jc w:val="left"/>
               <w:cnfStyle w:val="000000000000" w:firstRow="0" w:lastRow="0" w:firstColumn="0" w:lastColumn="0" w:oddVBand="0" w:evenVBand="0" w:oddHBand="0" w:evenHBand="0" w:firstRowFirstColumn="0" w:firstRowLastColumn="0" w:lastRowFirstColumn="0" w:lastRowLastColumn="0"/>
             </w:pPr>
           </w:p>
@@ -5655,6 +5670,7 @@
           <w:p>
             <w:pPr>
               <w:pStyle w:val="ACLTextFirstLine"/>
+              <w:jc w:val="left"/>
               <w:cnfStyle w:val="000000000000" w:firstRow="0" w:lastRow="0" w:firstColumn="0" w:lastColumn="0" w:oddVBand="0" w:evenVBand="0" w:oddHBand="0" w:evenHBand="0" w:firstRowFirstColumn="0" w:firstRowLastColumn="0" w:lastRowFirstColumn="0" w:lastRowLastColumn="0"/>
             </w:pPr>
           </w:p>
@@ -5664,11 +5680,12 @@
         <w:tc>
           <w:tcPr>
             <w:cnfStyle w:val="001000000000" w:firstRow="0" w:lastRow="0" w:firstColumn="1" w:lastColumn="0" w:oddVBand="0" w:evenVBand="0" w:oddHBand="0" w:evenHBand="0" w:firstRowFirstColumn="0" w:firstRowLastColumn="0" w:lastRowFirstColumn="0" w:lastRowLastColumn="0"/>
-            <w:tcW w:w="1980" w:type="dxa"/>
-          </w:tcPr>
-          <w:p>
-            <w:pPr>
-              <w:pStyle w:val="ACLTextFirstLine"/>
+            <w:tcW w:w="2263" w:type="dxa"/>
+          </w:tcPr>
+          <w:p>
+            <w:pPr>
+              <w:pStyle w:val="ACLTextFirstLine"/>
+              <w:jc w:val="left"/>
               <w:rPr>
                 <w:lang w:val="de-DE"/>
               </w:rPr>
@@ -5683,11 +5700,12 @@
         </w:tc>
         <w:tc>
           <w:tcPr>
-            <w:tcW w:w="1276" w:type="dxa"/>
-          </w:tcPr>
-          <w:p>
-            <w:pPr>
-              <w:pStyle w:val="ACLTextFirstLine"/>
+            <w:tcW w:w="993" w:type="dxa"/>
+          </w:tcPr>
+          <w:p>
+            <w:pPr>
+              <w:pStyle w:val="ACLTextFirstLine"/>
+              <w:jc w:val="left"/>
               <w:cnfStyle w:val="000000000000" w:firstRow="0" w:lastRow="0" w:firstColumn="0" w:lastColumn="0" w:oddVBand="0" w:evenVBand="0" w:oddHBand="0" w:evenHBand="0" w:firstRowFirstColumn="0" w:firstRowLastColumn="0" w:lastRowFirstColumn="0" w:lastRowLastColumn="0"/>
               <w:rPr>
                 <w:lang w:val="de-DE"/>
@@ -5702,6 +5720,7 @@
           <w:p>
             <w:pPr>
               <w:pStyle w:val="ACLTextFirstLine"/>
+              <w:jc w:val="left"/>
               <w:cnfStyle w:val="000000000000" w:firstRow="0" w:lastRow="0" w:firstColumn="0" w:lastColumn="0" w:oddVBand="0" w:evenVBand="0" w:oddHBand="0" w:evenHBand="0" w:firstRowFirstColumn="0" w:firstRowLastColumn="0" w:lastRowFirstColumn="0" w:lastRowLastColumn="0"/>
               <w:rPr>
                 <w:lang w:val="de-DE"/>
@@ -5714,11 +5733,12 @@
         <w:tc>
           <w:tcPr>
             <w:cnfStyle w:val="001000000000" w:firstRow="0" w:lastRow="0" w:firstColumn="1" w:lastColumn="0" w:oddVBand="0" w:evenVBand="0" w:oddHBand="0" w:evenHBand="0" w:firstRowFirstColumn="0" w:firstRowLastColumn="0" w:lastRowFirstColumn="0" w:lastRowLastColumn="0"/>
-            <w:tcW w:w="1980" w:type="dxa"/>
-          </w:tcPr>
-          <w:p>
-            <w:pPr>
-              <w:pStyle w:val="ACLTextFirstLine"/>
+            <w:tcW w:w="2263" w:type="dxa"/>
+          </w:tcPr>
+          <w:p>
+            <w:pPr>
+              <w:pStyle w:val="ACLTextFirstLine"/>
+              <w:jc w:val="left"/>
               <w:rPr>
                 <w:lang w:val="de-DE"/>
               </w:rPr>
@@ -5733,11 +5753,12 @@
         </w:tc>
         <w:tc>
           <w:tcPr>
-            <w:tcW w:w="1276" w:type="dxa"/>
-          </w:tcPr>
-          <w:p>
-            <w:pPr>
-              <w:pStyle w:val="ACLTextFirstLine"/>
+            <w:tcW w:w="993" w:type="dxa"/>
+          </w:tcPr>
+          <w:p>
+            <w:pPr>
+              <w:pStyle w:val="ACLTextFirstLine"/>
+              <w:jc w:val="left"/>
               <w:cnfStyle w:val="000000000000" w:firstRow="0" w:lastRow="0" w:firstColumn="0" w:lastColumn="0" w:oddVBand="0" w:evenVBand="0" w:oddHBand="0" w:evenHBand="0" w:firstRowFirstColumn="0" w:firstRowLastColumn="0" w:lastRowFirstColumn="0" w:lastRowLastColumn="0"/>
               <w:rPr>
                 <w:lang w:val="de-DE"/>
@@ -5752,6 +5773,7 @@
           <w:p>
             <w:pPr>
               <w:pStyle w:val="ACLTextFirstLine"/>
+              <w:jc w:val="left"/>
               <w:cnfStyle w:val="000000000000" w:firstRow="0" w:lastRow="0" w:firstColumn="0" w:lastColumn="0" w:oddVBand="0" w:evenVBand="0" w:oddHBand="0" w:evenHBand="0" w:firstRowFirstColumn="0" w:firstRowLastColumn="0" w:lastRowFirstColumn="0" w:lastRowLastColumn="0"/>
               <w:rPr>
                 <w:lang w:val="de-DE"/>
@@ -5764,11 +5786,12 @@
         <w:tc>
           <w:tcPr>
             <w:cnfStyle w:val="001000000000" w:firstRow="0" w:lastRow="0" w:firstColumn="1" w:lastColumn="0" w:oddVBand="0" w:evenVBand="0" w:oddHBand="0" w:evenHBand="0" w:firstRowFirstColumn="0" w:firstRowLastColumn="0" w:lastRowFirstColumn="0" w:lastRowLastColumn="0"/>
-            <w:tcW w:w="1980" w:type="dxa"/>
-          </w:tcPr>
-          <w:p>
-            <w:pPr>
-              <w:pStyle w:val="ACLTextFirstLine"/>
+            <w:tcW w:w="2263" w:type="dxa"/>
+          </w:tcPr>
+          <w:p>
+            <w:pPr>
+              <w:pStyle w:val="ACLTextFirstLine"/>
+              <w:jc w:val="left"/>
               <w:rPr>
                 <w:lang w:val="de-DE"/>
               </w:rPr>
@@ -5783,11 +5806,12 @@
         </w:tc>
         <w:tc>
           <w:tcPr>
-            <w:tcW w:w="1276" w:type="dxa"/>
-          </w:tcPr>
-          <w:p>
-            <w:pPr>
-              <w:pStyle w:val="ACLTextFirstLine"/>
+            <w:tcW w:w="993" w:type="dxa"/>
+          </w:tcPr>
+          <w:p>
+            <w:pPr>
+              <w:pStyle w:val="ACLTextFirstLine"/>
+              <w:jc w:val="left"/>
               <w:cnfStyle w:val="000000000000" w:firstRow="0" w:lastRow="0" w:firstColumn="0" w:lastColumn="0" w:oddVBand="0" w:evenVBand="0" w:oddHBand="0" w:evenHBand="0" w:firstRowFirstColumn="0" w:firstRowLastColumn="0" w:lastRowFirstColumn="0" w:lastRowLastColumn="0"/>
               <w:rPr>
                 <w:lang w:val="de-DE"/>
@@ -5802,6 +5826,7 @@
           <w:p>
             <w:pPr>
               <w:pStyle w:val="ACLTextFirstLine"/>
+              <w:jc w:val="left"/>
               <w:cnfStyle w:val="000000000000" w:firstRow="0" w:lastRow="0" w:firstColumn="0" w:lastColumn="0" w:oddVBand="0" w:evenVBand="0" w:oddHBand="0" w:evenHBand="0" w:firstRowFirstColumn="0" w:firstRowLastColumn="0" w:lastRowFirstColumn="0" w:lastRowLastColumn="0"/>
               <w:rPr>
                 <w:lang w:val="de-DE"/>
@@ -5814,11 +5839,12 @@
         <w:tc>
           <w:tcPr>
             <w:cnfStyle w:val="001000000000" w:firstRow="0" w:lastRow="0" w:firstColumn="1" w:lastColumn="0" w:oddVBand="0" w:evenVBand="0" w:oddHBand="0" w:evenHBand="0" w:firstRowFirstColumn="0" w:firstRowLastColumn="0" w:lastRowFirstColumn="0" w:lastRowLastColumn="0"/>
-            <w:tcW w:w="1980" w:type="dxa"/>
-          </w:tcPr>
-          <w:p>
-            <w:pPr>
-              <w:pStyle w:val="ACLTextFirstLine"/>
+            <w:tcW w:w="2263" w:type="dxa"/>
+          </w:tcPr>
+          <w:p>
+            <w:pPr>
+              <w:pStyle w:val="ACLTextFirstLine"/>
+              <w:jc w:val="left"/>
               <w:rPr>
                 <w:lang w:val="de-DE"/>
               </w:rPr>
@@ -5833,11 +5859,12 @@
         </w:tc>
         <w:tc>
           <w:tcPr>
-            <w:tcW w:w="1276" w:type="dxa"/>
-          </w:tcPr>
-          <w:p>
-            <w:pPr>
-              <w:pStyle w:val="ACLTextFirstLine"/>
+            <w:tcW w:w="993" w:type="dxa"/>
+          </w:tcPr>
+          <w:p>
+            <w:pPr>
+              <w:pStyle w:val="ACLTextFirstLine"/>
+              <w:jc w:val="left"/>
               <w:cnfStyle w:val="000000000000" w:firstRow="0" w:lastRow="0" w:firstColumn="0" w:lastColumn="0" w:oddVBand="0" w:evenVBand="0" w:oddHBand="0" w:evenHBand="0" w:firstRowFirstColumn="0" w:firstRowLastColumn="0" w:lastRowFirstColumn="0" w:lastRowLastColumn="0"/>
               <w:rPr>
                 <w:lang w:val="de-DE"/>
@@ -5852,6 +5879,7 @@
           <w:p>
             <w:pPr>
               <w:pStyle w:val="ACLTextFirstLine"/>
+              <w:jc w:val="left"/>
               <w:cnfStyle w:val="000000000000" w:firstRow="0" w:lastRow="0" w:firstColumn="0" w:lastColumn="0" w:oddVBand="0" w:evenVBand="0" w:oddHBand="0" w:evenHBand="0" w:firstRowFirstColumn="0" w:firstRowLastColumn="0" w:lastRowFirstColumn="0" w:lastRowLastColumn="0"/>
               <w:rPr>
                 <w:lang w:val="de-DE"/>
@@ -5864,11 +5892,12 @@
         <w:tc>
           <w:tcPr>
             <w:cnfStyle w:val="001000000000" w:firstRow="0" w:lastRow="0" w:firstColumn="1" w:lastColumn="0" w:oddVBand="0" w:evenVBand="0" w:oddHBand="0" w:evenHBand="0" w:firstRowFirstColumn="0" w:firstRowLastColumn="0" w:lastRowFirstColumn="0" w:lastRowLastColumn="0"/>
-            <w:tcW w:w="1980" w:type="dxa"/>
-          </w:tcPr>
-          <w:p>
-            <w:pPr>
-              <w:pStyle w:val="ACLTextFirstLine"/>
+            <w:tcW w:w="2263" w:type="dxa"/>
+          </w:tcPr>
+          <w:p>
+            <w:pPr>
+              <w:pStyle w:val="ACLTextFirstLine"/>
+              <w:jc w:val="left"/>
               <w:rPr>
                 <w:lang w:val="de-DE"/>
               </w:rPr>
@@ -5883,11 +5912,12 @@
         </w:tc>
         <w:tc>
           <w:tcPr>
-            <w:tcW w:w="1276" w:type="dxa"/>
-          </w:tcPr>
-          <w:p>
-            <w:pPr>
-              <w:pStyle w:val="ACLTextFirstLine"/>
+            <w:tcW w:w="993" w:type="dxa"/>
+          </w:tcPr>
+          <w:p>
+            <w:pPr>
+              <w:pStyle w:val="ACLTextFirstLine"/>
+              <w:jc w:val="left"/>
               <w:cnfStyle w:val="000000000000" w:firstRow="0" w:lastRow="0" w:firstColumn="0" w:lastColumn="0" w:oddVBand="0" w:evenVBand="0" w:oddHBand="0" w:evenHBand="0" w:firstRowFirstColumn="0" w:firstRowLastColumn="0" w:lastRowFirstColumn="0" w:lastRowLastColumn="0"/>
               <w:rPr>
                 <w:lang w:val="de-DE"/>
@@ -5908,6 +5938,7 @@
           <w:p>
             <w:pPr>
               <w:pStyle w:val="ACLTextFirstLine"/>
+              <w:jc w:val="left"/>
               <w:cnfStyle w:val="000000000000" w:firstRow="0" w:lastRow="0" w:firstColumn="0" w:lastColumn="0" w:oddVBand="0" w:evenVBand="0" w:oddHBand="0" w:evenHBand="0" w:firstRowFirstColumn="0" w:firstRowLastColumn="0" w:lastRowFirstColumn="0" w:lastRowLastColumn="0"/>
               <w:rPr>
                 <w:lang w:val="de-DE"/>

</xml_diff>

<commit_message>
Update language codes so that they work with the new format Create zip of demorphy dicts Add header files Update entity files
</commit_message>
<xml_diff>
--- a/dokumentation/chandler_documentation.docx
+++ b/dokumentation/chandler_documentation.docx
@@ -13600,1098 +13600,6 @@
         <w:br w:type="page"/>
       </w:r>
     </w:p>
-    <w:tbl>
-      <w:tblPr>
-        <w:tblStyle w:val="Grilledutableau"/>
-        <w:tblW w:w="6524" w:type="dxa"/>
-        <w:tblLook w:val="04A0" w:firstRow="1" w:lastRow="0" w:firstColumn="1" w:lastColumn="0" w:noHBand="0" w:noVBand="1"/>
-      </w:tblPr>
-      <w:tblGrid>
-        <w:gridCol w:w="3083"/>
-        <w:gridCol w:w="879"/>
-        <w:gridCol w:w="854"/>
-        <w:gridCol w:w="879"/>
-        <w:gridCol w:w="854"/>
-      </w:tblGrid>
-      <w:tr>
-        <w:trPr>
-          <w:trHeight w:val="266"/>
-        </w:trPr>
-        <w:tc>
-          <w:tcPr>
-            <w:tcW w:w="3083" w:type="dxa"/>
-          </w:tcPr>
-          <w:p>
-            <w:pPr>
-              <w:pStyle w:val="ACLTextFirstLine"/>
-              <w:ind w:firstLine="0"/>
-              <w:rPr>
-                <w:lang w:val="de-DE"/>
-              </w:rPr>
-            </w:pPr>
-            <w:r>
-              <w:rPr>
-                <w:lang w:val="de-DE"/>
-              </w:rPr>
-              <w:lastRenderedPageBreak/>
-              <w:t>ART</w:t>
-            </w:r>
-          </w:p>
-        </w:tc>
-        <w:tc>
-          <w:tcPr>
-            <w:tcW w:w="879" w:type="dxa"/>
-          </w:tcPr>
-          <w:p>
-            <w:pPr>
-              <w:pStyle w:val="ACLTextFirstLine"/>
-              <w:ind w:firstLine="0"/>
-              <w:rPr>
-                <w:lang w:val="de-DE"/>
-              </w:rPr>
-            </w:pPr>
-            <w:r>
-              <w:rPr>
-                <w:lang w:val="de-DE"/>
-              </w:rPr>
-              <w:t>A1_EN</w:t>
-            </w:r>
-          </w:p>
-        </w:tc>
-        <w:tc>
-          <w:tcPr>
-            <w:tcW w:w="854" w:type="dxa"/>
-          </w:tcPr>
-          <w:p>
-            <w:pPr>
-              <w:pStyle w:val="ACLTextFirstLine"/>
-              <w:ind w:firstLine="0"/>
-              <w:rPr>
-                <w:lang w:val="de-DE"/>
-              </w:rPr>
-            </w:pPr>
-            <w:r>
-              <w:rPr>
-                <w:lang w:val="de-DE"/>
-              </w:rPr>
-              <w:t>A1_FR</w:t>
-            </w:r>
-          </w:p>
-        </w:tc>
-        <w:tc>
-          <w:tcPr>
-            <w:tcW w:w="854" w:type="dxa"/>
-          </w:tcPr>
-          <w:p>
-            <w:pPr>
-              <w:pStyle w:val="ACLTextFirstLine"/>
-              <w:ind w:firstLine="0"/>
-              <w:rPr>
-                <w:lang w:val="de-DE"/>
-              </w:rPr>
-            </w:pPr>
-            <w:r>
-              <w:rPr>
-                <w:lang w:val="de-DE"/>
-              </w:rPr>
-              <w:t>A2_EN</w:t>
-            </w:r>
-          </w:p>
-        </w:tc>
-        <w:tc>
-          <w:tcPr>
-            <w:tcW w:w="854" w:type="dxa"/>
-          </w:tcPr>
-          <w:p>
-            <w:pPr>
-              <w:pStyle w:val="ACLTextFirstLine"/>
-              <w:ind w:firstLine="0"/>
-              <w:rPr>
-                <w:lang w:val="de-DE"/>
-              </w:rPr>
-            </w:pPr>
-            <w:r>
-              <w:rPr>
-                <w:lang w:val="de-DE"/>
-              </w:rPr>
-              <w:t>A2_FR</w:t>
-            </w:r>
-          </w:p>
-        </w:tc>
-      </w:tr>
-      <w:tr>
-        <w:trPr>
-          <w:trHeight w:val="266"/>
-        </w:trPr>
-        <w:tc>
-          <w:tcPr>
-            <w:tcW w:w="3083" w:type="dxa"/>
-          </w:tcPr>
-          <w:p>
-            <w:pPr>
-              <w:pStyle w:val="ACLTextFirstLine"/>
-              <w:ind w:firstLine="0"/>
-              <w:rPr>
-                <w:lang w:val="de-DE" w:eastAsia="ja-JP"/>
-              </w:rPr>
-            </w:pPr>
-            <w:r>
-              <w:rPr>
-                <w:lang w:val="de-DE"/>
-              </w:rPr>
-              <w:t>EINFACH</w:t>
-            </w:r>
-          </w:p>
-        </w:tc>
-        <w:tc>
-          <w:tcPr>
-            <w:tcW w:w="879" w:type="dxa"/>
-          </w:tcPr>
-          <w:p>
-            <w:pPr>
-              <w:pStyle w:val="ACLTextFirstLine"/>
-              <w:ind w:firstLine="0"/>
-              <w:rPr>
-                <w:lang w:val="de-DE"/>
-              </w:rPr>
-            </w:pPr>
-          </w:p>
-        </w:tc>
-        <w:tc>
-          <w:tcPr>
-            <w:tcW w:w="854" w:type="dxa"/>
-          </w:tcPr>
-          <w:p>
-            <w:pPr>
-              <w:pStyle w:val="ACLTextFirstLine"/>
-              <w:ind w:firstLine="0"/>
-              <w:rPr>
-                <w:lang w:val="de-DE"/>
-              </w:rPr>
-            </w:pPr>
-          </w:p>
-        </w:tc>
-        <w:tc>
-          <w:tcPr>
-            <w:tcW w:w="854" w:type="dxa"/>
-          </w:tcPr>
-          <w:p>
-            <w:pPr>
-              <w:pStyle w:val="ACLTextFirstLine"/>
-              <w:ind w:firstLine="0"/>
-              <w:rPr>
-                <w:lang w:val="de-DE"/>
-              </w:rPr>
-            </w:pPr>
-          </w:p>
-        </w:tc>
-        <w:tc>
-          <w:tcPr>
-            <w:tcW w:w="854" w:type="dxa"/>
-          </w:tcPr>
-          <w:p>
-            <w:pPr>
-              <w:pStyle w:val="ACLTextFirstLine"/>
-              <w:ind w:firstLine="0"/>
-              <w:rPr>
-                <w:lang w:val="de-DE"/>
-              </w:rPr>
-            </w:pPr>
-          </w:p>
-        </w:tc>
-      </w:tr>
-      <w:tr>
-        <w:trPr>
-          <w:trHeight w:val="266"/>
-        </w:trPr>
-        <w:tc>
-          <w:tcPr>
-            <w:tcW w:w="3083" w:type="dxa"/>
-          </w:tcPr>
-          <w:p>
-            <w:pPr>
-              <w:pStyle w:val="ACLTextFirstLine"/>
-              <w:ind w:firstLine="0"/>
-              <w:rPr>
-                <w:lang w:val="de-DE"/>
-              </w:rPr>
-            </w:pPr>
-            <w:r>
-              <w:rPr>
-                <w:lang w:val="de-DE"/>
-              </w:rPr>
-              <w:t>EINFACH_NICHT</w:t>
-            </w:r>
-          </w:p>
-        </w:tc>
-        <w:tc>
-          <w:tcPr>
-            <w:tcW w:w="879" w:type="dxa"/>
-          </w:tcPr>
-          <w:p>
-            <w:pPr>
-              <w:pStyle w:val="ACLTextFirstLine"/>
-              <w:ind w:firstLine="0"/>
-              <w:rPr>
-                <w:lang w:val="de-DE"/>
-              </w:rPr>
-            </w:pPr>
-          </w:p>
-        </w:tc>
-        <w:tc>
-          <w:tcPr>
-            <w:tcW w:w="854" w:type="dxa"/>
-          </w:tcPr>
-          <w:p>
-            <w:pPr>
-              <w:pStyle w:val="ACLTextFirstLine"/>
-              <w:ind w:firstLine="0"/>
-              <w:rPr>
-                <w:lang w:val="de-DE"/>
-              </w:rPr>
-            </w:pPr>
-          </w:p>
-        </w:tc>
-        <w:tc>
-          <w:tcPr>
-            <w:tcW w:w="854" w:type="dxa"/>
-          </w:tcPr>
-          <w:p>
-            <w:pPr>
-              <w:pStyle w:val="ACLTextFirstLine"/>
-              <w:ind w:firstLine="0"/>
-              <w:rPr>
-                <w:lang w:val="de-DE"/>
-              </w:rPr>
-            </w:pPr>
-          </w:p>
-        </w:tc>
-        <w:tc>
-          <w:tcPr>
-            <w:tcW w:w="854" w:type="dxa"/>
-          </w:tcPr>
-          <w:p>
-            <w:pPr>
-              <w:pStyle w:val="ACLTextFirstLine"/>
-              <w:ind w:firstLine="0"/>
-              <w:rPr>
-                <w:lang w:val="de-DE"/>
-              </w:rPr>
-            </w:pPr>
-          </w:p>
-        </w:tc>
-      </w:tr>
-      <w:tr>
-        <w:trPr>
-          <w:trHeight w:val="266"/>
-        </w:trPr>
-        <w:tc>
-          <w:tcPr>
-            <w:tcW w:w="3083" w:type="dxa"/>
-          </w:tcPr>
-          <w:p>
-            <w:pPr>
-              <w:pStyle w:val="ACLTextFirstLine"/>
-              <w:ind w:firstLine="0"/>
-              <w:rPr>
-                <w:lang w:val="de-DE"/>
-              </w:rPr>
-            </w:pPr>
-            <w:r>
-              <w:rPr>
-                <w:lang w:val="de-DE"/>
-              </w:rPr>
-              <w:t>ART</w:t>
-            </w:r>
-          </w:p>
-        </w:tc>
-        <w:tc>
-          <w:tcPr>
-            <w:tcW w:w="879" w:type="dxa"/>
-          </w:tcPr>
-          <w:p>
-            <w:pPr>
-              <w:pStyle w:val="ACLTextFirstLine"/>
-              <w:ind w:firstLine="0"/>
-              <w:rPr>
-                <w:lang w:val="de-DE"/>
-              </w:rPr>
-            </w:pPr>
-          </w:p>
-        </w:tc>
-        <w:tc>
-          <w:tcPr>
-            <w:tcW w:w="854" w:type="dxa"/>
-          </w:tcPr>
-          <w:p>
-            <w:pPr>
-              <w:pStyle w:val="ACLTextFirstLine"/>
-              <w:ind w:firstLine="0"/>
-              <w:rPr>
-                <w:lang w:val="de-DE"/>
-              </w:rPr>
-            </w:pPr>
-          </w:p>
-        </w:tc>
-        <w:tc>
-          <w:tcPr>
-            <w:tcW w:w="854" w:type="dxa"/>
-          </w:tcPr>
-          <w:p>
-            <w:pPr>
-              <w:pStyle w:val="ACLTextFirstLine"/>
-              <w:ind w:firstLine="0"/>
-              <w:rPr>
-                <w:lang w:val="de-DE"/>
-              </w:rPr>
-            </w:pPr>
-          </w:p>
-        </w:tc>
-        <w:tc>
-          <w:tcPr>
-            <w:tcW w:w="854" w:type="dxa"/>
-          </w:tcPr>
-          <w:p>
-            <w:pPr>
-              <w:pStyle w:val="ACLTextFirstLine"/>
-              <w:ind w:firstLine="0"/>
-              <w:rPr>
-                <w:lang w:val="de-DE"/>
-              </w:rPr>
-            </w:pPr>
-          </w:p>
-        </w:tc>
-      </w:tr>
-      <w:tr>
-        <w:trPr>
-          <w:trHeight w:val="266"/>
-        </w:trPr>
-        <w:tc>
-          <w:tcPr>
-            <w:tcW w:w="3083" w:type="dxa"/>
-          </w:tcPr>
-          <w:p>
-            <w:pPr>
-              <w:pStyle w:val="ACLTextFirstLine"/>
-              <w:ind w:firstLine="0"/>
-              <w:rPr>
-                <w:lang w:val="de-DE"/>
-              </w:rPr>
-            </w:pPr>
-            <w:r>
-              <w:rPr>
-                <w:lang w:val="de-DE"/>
-              </w:rPr>
-              <w:t>ART_NICHT</w:t>
-            </w:r>
-          </w:p>
-        </w:tc>
-        <w:tc>
-          <w:tcPr>
-            <w:tcW w:w="879" w:type="dxa"/>
-          </w:tcPr>
-          <w:p>
-            <w:pPr>
-              <w:pStyle w:val="ACLTextFirstLine"/>
-              <w:ind w:firstLine="0"/>
-              <w:rPr>
-                <w:lang w:val="de-DE"/>
-              </w:rPr>
-            </w:pPr>
-          </w:p>
-        </w:tc>
-        <w:tc>
-          <w:tcPr>
-            <w:tcW w:w="854" w:type="dxa"/>
-          </w:tcPr>
-          <w:p>
-            <w:pPr>
-              <w:pStyle w:val="ACLTextFirstLine"/>
-              <w:ind w:firstLine="0"/>
-              <w:rPr>
-                <w:lang w:val="de-DE"/>
-              </w:rPr>
-            </w:pPr>
-          </w:p>
-        </w:tc>
-        <w:tc>
-          <w:tcPr>
-            <w:tcW w:w="854" w:type="dxa"/>
-          </w:tcPr>
-          <w:p>
-            <w:pPr>
-              <w:pStyle w:val="ACLTextFirstLine"/>
-              <w:ind w:firstLine="0"/>
-              <w:rPr>
-                <w:lang w:val="de-DE"/>
-              </w:rPr>
-            </w:pPr>
-          </w:p>
-        </w:tc>
-        <w:tc>
-          <w:tcPr>
-            <w:tcW w:w="854" w:type="dxa"/>
-          </w:tcPr>
-          <w:p>
-            <w:pPr>
-              <w:pStyle w:val="ACLTextFirstLine"/>
-              <w:ind w:firstLine="0"/>
-              <w:rPr>
-                <w:lang w:val="de-DE"/>
-              </w:rPr>
-            </w:pPr>
-          </w:p>
-        </w:tc>
-      </w:tr>
-      <w:tr>
-        <w:trPr>
-          <w:trHeight w:val="266"/>
-        </w:trPr>
-        <w:tc>
-          <w:tcPr>
-            <w:tcW w:w="3083" w:type="dxa"/>
-          </w:tcPr>
-          <w:p>
-            <w:pPr>
-              <w:pStyle w:val="ACLTextFirstLine"/>
-              <w:ind w:firstLine="0"/>
-              <w:rPr>
-                <w:lang w:val="de-DE"/>
-              </w:rPr>
-            </w:pPr>
-            <w:r>
-              <w:rPr>
-                <w:lang w:val="de-DE"/>
-              </w:rPr>
-              <w:t>PREP</w:t>
-            </w:r>
-          </w:p>
-        </w:tc>
-        <w:tc>
-          <w:tcPr>
-            <w:tcW w:w="879" w:type="dxa"/>
-          </w:tcPr>
-          <w:p>
-            <w:pPr>
-              <w:pStyle w:val="ACLTextFirstLine"/>
-              <w:ind w:firstLine="0"/>
-              <w:rPr>
-                <w:lang w:val="de-DE"/>
-              </w:rPr>
-            </w:pPr>
-          </w:p>
-        </w:tc>
-        <w:tc>
-          <w:tcPr>
-            <w:tcW w:w="854" w:type="dxa"/>
-          </w:tcPr>
-          <w:p>
-            <w:pPr>
-              <w:pStyle w:val="ACLTextFirstLine"/>
-              <w:ind w:firstLine="0"/>
-              <w:rPr>
-                <w:lang w:val="de-DE"/>
-              </w:rPr>
-            </w:pPr>
-          </w:p>
-        </w:tc>
-        <w:tc>
-          <w:tcPr>
-            <w:tcW w:w="854" w:type="dxa"/>
-          </w:tcPr>
-          <w:p>
-            <w:pPr>
-              <w:pStyle w:val="ACLTextFirstLine"/>
-              <w:ind w:firstLine="0"/>
-              <w:rPr>
-                <w:lang w:val="de-DE"/>
-              </w:rPr>
-            </w:pPr>
-          </w:p>
-        </w:tc>
-        <w:tc>
-          <w:tcPr>
-            <w:tcW w:w="854" w:type="dxa"/>
-          </w:tcPr>
-          <w:p>
-            <w:pPr>
-              <w:pStyle w:val="ACLTextFirstLine"/>
-              <w:ind w:firstLine="0"/>
-              <w:rPr>
-                <w:lang w:val="de-DE"/>
-              </w:rPr>
-            </w:pPr>
-          </w:p>
-        </w:tc>
-      </w:tr>
-      <w:tr>
-        <w:trPr>
-          <w:trHeight w:val="266"/>
-        </w:trPr>
-        <w:tc>
-          <w:tcPr>
-            <w:tcW w:w="3083" w:type="dxa"/>
-          </w:tcPr>
-          <w:p>
-            <w:pPr>
-              <w:pStyle w:val="ACLTextFirstLine"/>
-              <w:ind w:firstLine="0"/>
-              <w:rPr>
-                <w:lang w:val="de-DE"/>
-              </w:rPr>
-            </w:pPr>
-            <w:r>
-              <w:rPr>
-                <w:lang w:val="de-DE"/>
-              </w:rPr>
-              <w:t>PREP_NICHT</w:t>
-            </w:r>
-          </w:p>
-        </w:tc>
-        <w:tc>
-          <w:tcPr>
-            <w:tcW w:w="879" w:type="dxa"/>
-          </w:tcPr>
-          <w:p>
-            <w:pPr>
-              <w:pStyle w:val="ACLTextFirstLine"/>
-              <w:ind w:firstLine="0"/>
-              <w:rPr>
-                <w:lang w:val="de-DE"/>
-              </w:rPr>
-            </w:pPr>
-          </w:p>
-        </w:tc>
-        <w:tc>
-          <w:tcPr>
-            <w:tcW w:w="854" w:type="dxa"/>
-          </w:tcPr>
-          <w:p>
-            <w:pPr>
-              <w:pStyle w:val="ACLTextFirstLine"/>
-              <w:ind w:firstLine="0"/>
-              <w:rPr>
-                <w:lang w:val="de-DE"/>
-              </w:rPr>
-            </w:pPr>
-          </w:p>
-        </w:tc>
-        <w:tc>
-          <w:tcPr>
-            <w:tcW w:w="854" w:type="dxa"/>
-          </w:tcPr>
-          <w:p>
-            <w:pPr>
-              <w:pStyle w:val="ACLTextFirstLine"/>
-              <w:ind w:firstLine="0"/>
-              <w:rPr>
-                <w:lang w:val="de-DE"/>
-              </w:rPr>
-            </w:pPr>
-          </w:p>
-        </w:tc>
-        <w:tc>
-          <w:tcPr>
-            <w:tcW w:w="854" w:type="dxa"/>
-          </w:tcPr>
-          <w:p>
-            <w:pPr>
-              <w:pStyle w:val="ACLTextFirstLine"/>
-              <w:ind w:firstLine="0"/>
-              <w:rPr>
-                <w:lang w:val="de-DE"/>
-              </w:rPr>
-            </w:pPr>
-          </w:p>
-        </w:tc>
-      </w:tr>
-      <w:tr>
-        <w:trPr>
-          <w:trHeight w:val="266"/>
-        </w:trPr>
-        <w:tc>
-          <w:tcPr>
-            <w:tcW w:w="3083" w:type="dxa"/>
-          </w:tcPr>
-          <w:p>
-            <w:pPr>
-              <w:pStyle w:val="ACLTextFirstLine"/>
-              <w:ind w:firstLine="0"/>
-              <w:rPr>
-                <w:lang w:val="de-DE"/>
-              </w:rPr>
-            </w:pPr>
-            <w:r>
-              <w:rPr>
-                <w:lang w:val="de-DE"/>
-              </w:rPr>
-              <w:t>RECHTSCHREIBUNG</w:t>
-            </w:r>
-          </w:p>
-        </w:tc>
-        <w:tc>
-          <w:tcPr>
-            <w:tcW w:w="879" w:type="dxa"/>
-          </w:tcPr>
-          <w:p>
-            <w:pPr>
-              <w:pStyle w:val="ACLTextFirstLine"/>
-              <w:ind w:firstLine="0"/>
-              <w:rPr>
-                <w:lang w:val="de-DE"/>
-              </w:rPr>
-            </w:pPr>
-          </w:p>
-        </w:tc>
-        <w:tc>
-          <w:tcPr>
-            <w:tcW w:w="854" w:type="dxa"/>
-          </w:tcPr>
-          <w:p>
-            <w:pPr>
-              <w:pStyle w:val="ACLTextFirstLine"/>
-              <w:ind w:firstLine="0"/>
-              <w:rPr>
-                <w:lang w:val="de-DE"/>
-              </w:rPr>
-            </w:pPr>
-          </w:p>
-        </w:tc>
-        <w:tc>
-          <w:tcPr>
-            <w:tcW w:w="854" w:type="dxa"/>
-          </w:tcPr>
-          <w:p>
-            <w:pPr>
-              <w:pStyle w:val="ACLTextFirstLine"/>
-              <w:ind w:firstLine="0"/>
-              <w:rPr>
-                <w:lang w:val="de-DE"/>
-              </w:rPr>
-            </w:pPr>
-          </w:p>
-        </w:tc>
-        <w:tc>
-          <w:tcPr>
-            <w:tcW w:w="854" w:type="dxa"/>
-          </w:tcPr>
-          <w:p>
-            <w:pPr>
-              <w:pStyle w:val="ACLTextFirstLine"/>
-              <w:ind w:firstLine="0"/>
-              <w:rPr>
-                <w:lang w:val="de-DE"/>
-              </w:rPr>
-            </w:pPr>
-          </w:p>
-        </w:tc>
-      </w:tr>
-      <w:tr>
-        <w:trPr>
-          <w:trHeight w:val="266"/>
-        </w:trPr>
-        <w:tc>
-          <w:tcPr>
-            <w:tcW w:w="3083" w:type="dxa"/>
-          </w:tcPr>
-          <w:p>
-            <w:pPr>
-              <w:pStyle w:val="ACLTextFirstLine"/>
-              <w:ind w:firstLine="0"/>
-              <w:rPr>
-                <w:lang w:val="de-DE"/>
-              </w:rPr>
-            </w:pPr>
-            <w:r>
-              <w:rPr>
-                <w:lang w:val="de-DE"/>
-              </w:rPr>
-              <w:t>RECHTSCHREIBUNG_NICHT</w:t>
-            </w:r>
-          </w:p>
-        </w:tc>
-        <w:tc>
-          <w:tcPr>
-            <w:tcW w:w="879" w:type="dxa"/>
-          </w:tcPr>
-          <w:p>
-            <w:pPr>
-              <w:pStyle w:val="ACLTextFirstLine"/>
-              <w:ind w:firstLine="0"/>
-              <w:rPr>
-                <w:lang w:val="de-DE"/>
-              </w:rPr>
-            </w:pPr>
-          </w:p>
-        </w:tc>
-        <w:tc>
-          <w:tcPr>
-            <w:tcW w:w="854" w:type="dxa"/>
-          </w:tcPr>
-          <w:p>
-            <w:pPr>
-              <w:pStyle w:val="ACLTextFirstLine"/>
-              <w:ind w:firstLine="0"/>
-              <w:rPr>
-                <w:lang w:val="de-DE"/>
-              </w:rPr>
-            </w:pPr>
-          </w:p>
-        </w:tc>
-        <w:tc>
-          <w:tcPr>
-            <w:tcW w:w="854" w:type="dxa"/>
-          </w:tcPr>
-          <w:p>
-            <w:pPr>
-              <w:pStyle w:val="ACLTextFirstLine"/>
-              <w:ind w:firstLine="0"/>
-              <w:rPr>
-                <w:lang w:val="de-DE"/>
-              </w:rPr>
-            </w:pPr>
-          </w:p>
-        </w:tc>
-        <w:tc>
-          <w:tcPr>
-            <w:tcW w:w="854" w:type="dxa"/>
-          </w:tcPr>
-          <w:p>
-            <w:pPr>
-              <w:pStyle w:val="ACLTextFirstLine"/>
-              <w:ind w:firstLine="0"/>
-              <w:rPr>
-                <w:lang w:val="de-DE"/>
-              </w:rPr>
-            </w:pPr>
-          </w:p>
-        </w:tc>
-      </w:tr>
-      <w:tr>
-        <w:trPr>
-          <w:trHeight w:val="266"/>
-        </w:trPr>
-        <w:tc>
-          <w:tcPr>
-            <w:tcW w:w="3083" w:type="dxa"/>
-          </w:tcPr>
-          <w:p>
-            <w:pPr>
-              <w:pStyle w:val="ACLTextFirstLine"/>
-              <w:ind w:firstLine="0"/>
-              <w:rPr>
-                <w:lang w:val="de-DE"/>
-              </w:rPr>
-            </w:pPr>
-            <w:r>
-              <w:rPr>
-                <w:lang w:val="de-DE"/>
-              </w:rPr>
-              <w:t>EIGENNAMEN</w:t>
-            </w:r>
-          </w:p>
-        </w:tc>
-        <w:tc>
-          <w:tcPr>
-            <w:tcW w:w="879" w:type="dxa"/>
-          </w:tcPr>
-          <w:p>
-            <w:pPr>
-              <w:pStyle w:val="ACLTextFirstLine"/>
-              <w:ind w:firstLine="0"/>
-              <w:rPr>
-                <w:lang w:val="de-DE"/>
-              </w:rPr>
-            </w:pPr>
-          </w:p>
-        </w:tc>
-        <w:tc>
-          <w:tcPr>
-            <w:tcW w:w="854" w:type="dxa"/>
-          </w:tcPr>
-          <w:p>
-            <w:pPr>
-              <w:pStyle w:val="ACLTextFirstLine"/>
-              <w:ind w:firstLine="0"/>
-              <w:rPr>
-                <w:lang w:val="de-DE"/>
-              </w:rPr>
-            </w:pPr>
-          </w:p>
-        </w:tc>
-        <w:tc>
-          <w:tcPr>
-            <w:tcW w:w="854" w:type="dxa"/>
-          </w:tcPr>
-          <w:p>
-            <w:pPr>
-              <w:pStyle w:val="ACLTextFirstLine"/>
-              <w:ind w:firstLine="0"/>
-              <w:rPr>
-                <w:lang w:val="de-DE"/>
-              </w:rPr>
-            </w:pPr>
-          </w:p>
-        </w:tc>
-        <w:tc>
-          <w:tcPr>
-            <w:tcW w:w="854" w:type="dxa"/>
-          </w:tcPr>
-          <w:p>
-            <w:pPr>
-              <w:pStyle w:val="ACLTextFirstLine"/>
-              <w:ind w:firstLine="0"/>
-              <w:rPr>
-                <w:lang w:val="de-DE"/>
-              </w:rPr>
-            </w:pPr>
-          </w:p>
-        </w:tc>
-      </w:tr>
-      <w:tr>
-        <w:trPr>
-          <w:trHeight w:val="266"/>
-        </w:trPr>
-        <w:tc>
-          <w:tcPr>
-            <w:tcW w:w="3083" w:type="dxa"/>
-          </w:tcPr>
-          <w:p>
-            <w:pPr>
-              <w:pStyle w:val="ACLTextFirstLine"/>
-              <w:ind w:firstLine="0"/>
-              <w:rPr>
-                <w:lang w:val="de-DE"/>
-              </w:rPr>
-            </w:pPr>
-            <w:r>
-              <w:rPr>
-                <w:lang w:val="de-DE"/>
-              </w:rPr>
-              <w:t>EIGENNAMEN_NICHT</w:t>
-            </w:r>
-          </w:p>
-        </w:tc>
-        <w:tc>
-          <w:tcPr>
-            <w:tcW w:w="879" w:type="dxa"/>
-          </w:tcPr>
-          <w:p>
-            <w:pPr>
-              <w:pStyle w:val="ACLTextFirstLine"/>
-              <w:ind w:firstLine="0"/>
-              <w:rPr>
-                <w:lang w:val="de-DE"/>
-              </w:rPr>
-            </w:pPr>
-          </w:p>
-        </w:tc>
-        <w:tc>
-          <w:tcPr>
-            <w:tcW w:w="854" w:type="dxa"/>
-          </w:tcPr>
-          <w:p>
-            <w:pPr>
-              <w:pStyle w:val="ACLTextFirstLine"/>
-              <w:ind w:firstLine="0"/>
-              <w:rPr>
-                <w:lang w:val="de-DE"/>
-              </w:rPr>
-            </w:pPr>
-          </w:p>
-        </w:tc>
-        <w:tc>
-          <w:tcPr>
-            <w:tcW w:w="854" w:type="dxa"/>
-          </w:tcPr>
-          <w:p>
-            <w:pPr>
-              <w:pStyle w:val="ACLTextFirstLine"/>
-              <w:ind w:firstLine="0"/>
-              <w:rPr>
-                <w:lang w:val="de-DE"/>
-              </w:rPr>
-            </w:pPr>
-          </w:p>
-        </w:tc>
-        <w:tc>
-          <w:tcPr>
-            <w:tcW w:w="854" w:type="dxa"/>
-          </w:tcPr>
-          <w:p>
-            <w:pPr>
-              <w:pStyle w:val="ACLTextFirstLine"/>
-              <w:ind w:firstLine="0"/>
-              <w:rPr>
-                <w:lang w:val="de-DE"/>
-              </w:rPr>
-            </w:pPr>
-          </w:p>
-        </w:tc>
-      </w:tr>
-      <w:tr>
-        <w:trPr>
-          <w:trHeight w:val="266"/>
-        </w:trPr>
-        <w:tc>
-          <w:tcPr>
-            <w:tcW w:w="3083" w:type="dxa"/>
-          </w:tcPr>
-          <w:p>
-            <w:pPr>
-              <w:pStyle w:val="ACLTextFirstLine"/>
-              <w:ind w:firstLine="0"/>
-              <w:rPr>
-                <w:lang w:val="de-DE"/>
-              </w:rPr>
-            </w:pPr>
-            <w:r>
-              <w:rPr>
-                <w:lang w:val="de-DE"/>
-              </w:rPr>
-              <w:t>REDEWENDUNGEN</w:t>
-            </w:r>
-          </w:p>
-        </w:tc>
-        <w:tc>
-          <w:tcPr>
-            <w:tcW w:w="879" w:type="dxa"/>
-          </w:tcPr>
-          <w:p>
-            <w:pPr>
-              <w:pStyle w:val="ACLTextFirstLine"/>
-              <w:ind w:firstLine="0"/>
-              <w:rPr>
-                <w:lang w:val="de-DE"/>
-              </w:rPr>
-            </w:pPr>
-          </w:p>
-        </w:tc>
-        <w:tc>
-          <w:tcPr>
-            <w:tcW w:w="854" w:type="dxa"/>
-          </w:tcPr>
-          <w:p>
-            <w:pPr>
-              <w:pStyle w:val="ACLTextFirstLine"/>
-              <w:ind w:firstLine="0"/>
-              <w:rPr>
-                <w:lang w:val="de-DE"/>
-              </w:rPr>
-            </w:pPr>
-          </w:p>
-        </w:tc>
-        <w:tc>
-          <w:tcPr>
-            <w:tcW w:w="854" w:type="dxa"/>
-          </w:tcPr>
-          <w:p>
-            <w:pPr>
-              <w:pStyle w:val="ACLTextFirstLine"/>
-              <w:ind w:firstLine="0"/>
-              <w:rPr>
-                <w:lang w:val="de-DE"/>
-              </w:rPr>
-            </w:pPr>
-          </w:p>
-        </w:tc>
-        <w:tc>
-          <w:tcPr>
-            <w:tcW w:w="854" w:type="dxa"/>
-          </w:tcPr>
-          <w:p>
-            <w:pPr>
-              <w:pStyle w:val="ACLTextFirstLine"/>
-              <w:ind w:firstLine="0"/>
-              <w:rPr>
-                <w:lang w:val="de-DE"/>
-              </w:rPr>
-            </w:pPr>
-          </w:p>
-        </w:tc>
-      </w:tr>
-      <w:tr>
-        <w:trPr>
-          <w:trHeight w:val="266"/>
-        </w:trPr>
-        <w:tc>
-          <w:tcPr>
-            <w:tcW w:w="3083" w:type="dxa"/>
-          </w:tcPr>
-          <w:p>
-            <w:pPr>
-              <w:pStyle w:val="ACLTextFirstLine"/>
-              <w:ind w:firstLine="0"/>
-              <w:rPr>
-                <w:lang w:val="de-DE"/>
-              </w:rPr>
-            </w:pPr>
-            <w:r>
-              <w:rPr>
-                <w:lang w:val="de-DE"/>
-              </w:rPr>
-              <w:t>REDEWENDUNGEN_NICHT</w:t>
-            </w:r>
-          </w:p>
-        </w:tc>
-        <w:tc>
-          <w:tcPr>
-            <w:tcW w:w="879" w:type="dxa"/>
-          </w:tcPr>
-          <w:p>
-            <w:pPr>
-              <w:pStyle w:val="ACLTextFirstLine"/>
-              <w:ind w:firstLine="0"/>
-              <w:rPr>
-                <w:lang w:val="de-DE"/>
-              </w:rPr>
-            </w:pPr>
-          </w:p>
-        </w:tc>
-        <w:tc>
-          <w:tcPr>
-            <w:tcW w:w="854" w:type="dxa"/>
-          </w:tcPr>
-          <w:p>
-            <w:pPr>
-              <w:pStyle w:val="ACLTextFirstLine"/>
-              <w:ind w:firstLine="0"/>
-              <w:rPr>
-                <w:lang w:val="de-DE"/>
-              </w:rPr>
-            </w:pPr>
-          </w:p>
-        </w:tc>
-        <w:tc>
-          <w:tcPr>
-            <w:tcW w:w="854" w:type="dxa"/>
-          </w:tcPr>
-          <w:p>
-            <w:pPr>
-              <w:pStyle w:val="ACLTextFirstLine"/>
-              <w:ind w:firstLine="0"/>
-              <w:rPr>
-                <w:lang w:val="de-DE"/>
-              </w:rPr>
-            </w:pPr>
-          </w:p>
-        </w:tc>
-        <w:tc>
-          <w:tcPr>
-            <w:tcW w:w="854" w:type="dxa"/>
-          </w:tcPr>
-          <w:p>
-            <w:pPr>
-              <w:pStyle w:val="ACLTextFirstLine"/>
-              <w:ind w:firstLine="0"/>
-              <w:rPr>
-                <w:lang w:val="de-DE"/>
-              </w:rPr>
-            </w:pPr>
-          </w:p>
-        </w:tc>
-      </w:tr>
-    </w:tbl>
     <w:p>
       <w:pPr>
         <w:rPr>
@@ -14704,1762 +13612,7 @@
           <w:rFonts w:ascii="Times New Roman" w:hAnsi="Times New Roman" w:cs="Times New Roman"/>
           <w:lang w:val="de-DE"/>
         </w:rPr>
-        <w:t>Tabelle test</w:t>
-      </w:r>
-    </w:p>
-    <w:tbl>
-      <w:tblPr>
-        <w:tblStyle w:val="Grilledutableau"/>
-        <w:tblW w:w="6524" w:type="dxa"/>
-        <w:tblLook w:val="04A0" w:firstRow="1" w:lastRow="0" w:firstColumn="1" w:lastColumn="0" w:noHBand="0" w:noVBand="1"/>
-      </w:tblPr>
-      <w:tblGrid>
-        <w:gridCol w:w="3083"/>
-        <w:gridCol w:w="875"/>
-        <w:gridCol w:w="850"/>
-        <w:gridCol w:w="866"/>
-        <w:gridCol w:w="850"/>
-      </w:tblGrid>
-      <w:tr>
-        <w:tc>
-          <w:tcPr>
-            <w:tcW w:w="3083" w:type="dxa"/>
-          </w:tcPr>
-          <w:p>
-            <w:pPr>
-              <w:pStyle w:val="ACLTextFirstLine"/>
-              <w:ind w:firstLine="0"/>
-              <w:rPr>
-                <w:lang w:val="de-DE"/>
-              </w:rPr>
-            </w:pPr>
-            <w:r>
-              <w:rPr>
-                <w:lang w:val="de-DE"/>
-              </w:rPr>
-              <w:t>ART</w:t>
-            </w:r>
-          </w:p>
-        </w:tc>
-        <w:tc>
-          <w:tcPr>
-            <w:tcW w:w="875" w:type="dxa"/>
-          </w:tcPr>
-          <w:p>
-            <w:pPr>
-              <w:pStyle w:val="ACLTextFirstLine"/>
-              <w:ind w:firstLine="0"/>
-              <w:rPr>
-                <w:lang w:val="de-DE"/>
-              </w:rPr>
-            </w:pPr>
-            <w:r>
-              <w:rPr>
-                <w:lang w:val="de-DE"/>
-              </w:rPr>
-              <w:t>B1_EN</w:t>
-            </w:r>
-          </w:p>
-        </w:tc>
-        <w:tc>
-          <w:tcPr>
-            <w:tcW w:w="850" w:type="dxa"/>
-          </w:tcPr>
-          <w:p>
-            <w:pPr>
-              <w:pStyle w:val="ACLTextFirstLine"/>
-              <w:ind w:firstLine="0"/>
-              <w:rPr>
-                <w:lang w:val="de-DE"/>
-              </w:rPr>
-            </w:pPr>
-            <w:r>
-              <w:rPr>
-                <w:lang w:val="de-DE"/>
-              </w:rPr>
-              <w:t>B1_FR</w:t>
-            </w:r>
-          </w:p>
-        </w:tc>
-        <w:tc>
-          <w:tcPr>
-            <w:tcW w:w="866" w:type="dxa"/>
-          </w:tcPr>
-          <w:p>
-            <w:pPr>
-              <w:pStyle w:val="ACLTextFirstLine"/>
-              <w:ind w:firstLine="0"/>
-              <w:rPr>
-                <w:lang w:val="de-DE"/>
-              </w:rPr>
-            </w:pPr>
-            <w:r>
-              <w:rPr>
-                <w:lang w:val="de-DE"/>
-              </w:rPr>
-              <w:t>B2_EN</w:t>
-            </w:r>
-          </w:p>
-        </w:tc>
-        <w:tc>
-          <w:tcPr>
-            <w:tcW w:w="850" w:type="dxa"/>
-          </w:tcPr>
-          <w:p>
-            <w:pPr>
-              <w:pStyle w:val="ACLTextFirstLine"/>
-              <w:ind w:firstLine="0"/>
-              <w:rPr>
-                <w:lang w:val="de-DE"/>
-              </w:rPr>
-            </w:pPr>
-            <w:r>
-              <w:rPr>
-                <w:lang w:val="de-DE"/>
-              </w:rPr>
-              <w:t>B2_FR</w:t>
-            </w:r>
-          </w:p>
-        </w:tc>
-      </w:tr>
-      <w:tr>
-        <w:tc>
-          <w:tcPr>
-            <w:tcW w:w="3083" w:type="dxa"/>
-          </w:tcPr>
-          <w:p>
-            <w:pPr>
-              <w:pStyle w:val="ACLTextFirstLine"/>
-              <w:ind w:firstLine="0"/>
-              <w:rPr>
-                <w:lang w:val="de-DE" w:eastAsia="ja-JP"/>
-              </w:rPr>
-            </w:pPr>
-            <w:r>
-              <w:rPr>
-                <w:lang w:val="de-DE"/>
-              </w:rPr>
-              <w:t>EINFACH</w:t>
-            </w:r>
-          </w:p>
-        </w:tc>
-        <w:tc>
-          <w:tcPr>
-            <w:tcW w:w="875" w:type="dxa"/>
-          </w:tcPr>
-          <w:p>
-            <w:pPr>
-              <w:pStyle w:val="ACLTextFirstLine"/>
-              <w:ind w:firstLine="0"/>
-              <w:rPr>
-                <w:lang w:val="de-DE"/>
-              </w:rPr>
-            </w:pPr>
-          </w:p>
-        </w:tc>
-        <w:tc>
-          <w:tcPr>
-            <w:tcW w:w="850" w:type="dxa"/>
-          </w:tcPr>
-          <w:p>
-            <w:pPr>
-              <w:pStyle w:val="ACLTextFirstLine"/>
-              <w:ind w:firstLine="0"/>
-              <w:rPr>
-                <w:lang w:val="de-DE"/>
-              </w:rPr>
-            </w:pPr>
-          </w:p>
-        </w:tc>
-        <w:tc>
-          <w:tcPr>
-            <w:tcW w:w="866" w:type="dxa"/>
-          </w:tcPr>
-          <w:p>
-            <w:pPr>
-              <w:pStyle w:val="ACLTextFirstLine"/>
-              <w:ind w:firstLine="0"/>
-              <w:rPr>
-                <w:lang w:val="de-DE"/>
-              </w:rPr>
-            </w:pPr>
-          </w:p>
-        </w:tc>
-        <w:tc>
-          <w:tcPr>
-            <w:tcW w:w="850" w:type="dxa"/>
-          </w:tcPr>
-          <w:p>
-            <w:pPr>
-              <w:pStyle w:val="ACLTextFirstLine"/>
-              <w:ind w:firstLine="0"/>
-              <w:rPr>
-                <w:lang w:val="de-DE"/>
-              </w:rPr>
-            </w:pPr>
-          </w:p>
-        </w:tc>
-      </w:tr>
-      <w:tr>
-        <w:tc>
-          <w:tcPr>
-            <w:tcW w:w="3083" w:type="dxa"/>
-          </w:tcPr>
-          <w:p>
-            <w:pPr>
-              <w:pStyle w:val="ACLTextFirstLine"/>
-              <w:ind w:firstLine="0"/>
-              <w:rPr>
-                <w:lang w:val="de-DE"/>
-              </w:rPr>
-            </w:pPr>
-            <w:r>
-              <w:rPr>
-                <w:lang w:val="de-DE"/>
-              </w:rPr>
-              <w:t>EINFACH_NICHT</w:t>
-            </w:r>
-          </w:p>
-        </w:tc>
-        <w:tc>
-          <w:tcPr>
-            <w:tcW w:w="875" w:type="dxa"/>
-          </w:tcPr>
-          <w:p>
-            <w:pPr>
-              <w:pStyle w:val="ACLTextFirstLine"/>
-              <w:ind w:firstLine="0"/>
-              <w:rPr>
-                <w:lang w:val="de-DE"/>
-              </w:rPr>
-            </w:pPr>
-          </w:p>
-        </w:tc>
-        <w:tc>
-          <w:tcPr>
-            <w:tcW w:w="850" w:type="dxa"/>
-          </w:tcPr>
-          <w:p>
-            <w:pPr>
-              <w:pStyle w:val="ACLTextFirstLine"/>
-              <w:ind w:firstLine="0"/>
-              <w:rPr>
-                <w:lang w:val="de-DE"/>
-              </w:rPr>
-            </w:pPr>
-          </w:p>
-        </w:tc>
-        <w:tc>
-          <w:tcPr>
-            <w:tcW w:w="866" w:type="dxa"/>
-          </w:tcPr>
-          <w:p>
-            <w:pPr>
-              <w:pStyle w:val="ACLTextFirstLine"/>
-              <w:ind w:firstLine="0"/>
-              <w:rPr>
-                <w:lang w:val="de-DE"/>
-              </w:rPr>
-            </w:pPr>
-          </w:p>
-        </w:tc>
-        <w:tc>
-          <w:tcPr>
-            <w:tcW w:w="850" w:type="dxa"/>
-          </w:tcPr>
-          <w:p>
-            <w:pPr>
-              <w:pStyle w:val="ACLTextFirstLine"/>
-              <w:ind w:firstLine="0"/>
-              <w:rPr>
-                <w:lang w:val="de-DE"/>
-              </w:rPr>
-            </w:pPr>
-          </w:p>
-        </w:tc>
-      </w:tr>
-      <w:tr>
-        <w:tc>
-          <w:tcPr>
-            <w:tcW w:w="3083" w:type="dxa"/>
-          </w:tcPr>
-          <w:p>
-            <w:pPr>
-              <w:pStyle w:val="ACLTextFirstLine"/>
-              <w:ind w:firstLine="0"/>
-              <w:rPr>
-                <w:lang w:val="de-DE"/>
-              </w:rPr>
-            </w:pPr>
-            <w:r>
-              <w:rPr>
-                <w:lang w:val="de-DE"/>
-              </w:rPr>
-              <w:t>ART</w:t>
-            </w:r>
-          </w:p>
-        </w:tc>
-        <w:tc>
-          <w:tcPr>
-            <w:tcW w:w="875" w:type="dxa"/>
-          </w:tcPr>
-          <w:p>
-            <w:pPr>
-              <w:pStyle w:val="ACLTextFirstLine"/>
-              <w:ind w:firstLine="0"/>
-              <w:rPr>
-                <w:lang w:val="de-DE"/>
-              </w:rPr>
-            </w:pPr>
-          </w:p>
-        </w:tc>
-        <w:tc>
-          <w:tcPr>
-            <w:tcW w:w="850" w:type="dxa"/>
-          </w:tcPr>
-          <w:p>
-            <w:pPr>
-              <w:pStyle w:val="ACLTextFirstLine"/>
-              <w:ind w:firstLine="0"/>
-              <w:rPr>
-                <w:lang w:val="de-DE"/>
-              </w:rPr>
-            </w:pPr>
-          </w:p>
-        </w:tc>
-        <w:tc>
-          <w:tcPr>
-            <w:tcW w:w="866" w:type="dxa"/>
-          </w:tcPr>
-          <w:p>
-            <w:pPr>
-              <w:pStyle w:val="ACLTextFirstLine"/>
-              <w:ind w:firstLine="0"/>
-              <w:rPr>
-                <w:lang w:val="de-DE"/>
-              </w:rPr>
-            </w:pPr>
-          </w:p>
-        </w:tc>
-        <w:tc>
-          <w:tcPr>
-            <w:tcW w:w="850" w:type="dxa"/>
-          </w:tcPr>
-          <w:p>
-            <w:pPr>
-              <w:pStyle w:val="ACLTextFirstLine"/>
-              <w:ind w:firstLine="0"/>
-              <w:rPr>
-                <w:lang w:val="de-DE"/>
-              </w:rPr>
-            </w:pPr>
-          </w:p>
-        </w:tc>
-      </w:tr>
-      <w:tr>
-        <w:tc>
-          <w:tcPr>
-            <w:tcW w:w="3083" w:type="dxa"/>
-          </w:tcPr>
-          <w:p>
-            <w:pPr>
-              <w:pStyle w:val="ACLTextFirstLine"/>
-              <w:ind w:firstLine="0"/>
-              <w:rPr>
-                <w:lang w:val="de-DE"/>
-              </w:rPr>
-            </w:pPr>
-            <w:r>
-              <w:rPr>
-                <w:lang w:val="de-DE"/>
-              </w:rPr>
-              <w:t>ART_NICHT</w:t>
-            </w:r>
-          </w:p>
-        </w:tc>
-        <w:tc>
-          <w:tcPr>
-            <w:tcW w:w="875" w:type="dxa"/>
-          </w:tcPr>
-          <w:p>
-            <w:pPr>
-              <w:pStyle w:val="ACLTextFirstLine"/>
-              <w:ind w:firstLine="0"/>
-              <w:rPr>
-                <w:lang w:val="de-DE"/>
-              </w:rPr>
-            </w:pPr>
-          </w:p>
-        </w:tc>
-        <w:tc>
-          <w:tcPr>
-            <w:tcW w:w="850" w:type="dxa"/>
-          </w:tcPr>
-          <w:p>
-            <w:pPr>
-              <w:pStyle w:val="ACLTextFirstLine"/>
-              <w:ind w:firstLine="0"/>
-              <w:rPr>
-                <w:lang w:val="de-DE"/>
-              </w:rPr>
-            </w:pPr>
-          </w:p>
-        </w:tc>
-        <w:tc>
-          <w:tcPr>
-            <w:tcW w:w="866" w:type="dxa"/>
-          </w:tcPr>
-          <w:p>
-            <w:pPr>
-              <w:pStyle w:val="ACLTextFirstLine"/>
-              <w:ind w:firstLine="0"/>
-              <w:rPr>
-                <w:lang w:val="de-DE"/>
-              </w:rPr>
-            </w:pPr>
-          </w:p>
-        </w:tc>
-        <w:tc>
-          <w:tcPr>
-            <w:tcW w:w="850" w:type="dxa"/>
-          </w:tcPr>
-          <w:p>
-            <w:pPr>
-              <w:pStyle w:val="ACLTextFirstLine"/>
-              <w:ind w:firstLine="0"/>
-              <w:rPr>
-                <w:lang w:val="de-DE"/>
-              </w:rPr>
-            </w:pPr>
-          </w:p>
-        </w:tc>
-      </w:tr>
-      <w:tr>
-        <w:tc>
-          <w:tcPr>
-            <w:tcW w:w="3083" w:type="dxa"/>
-          </w:tcPr>
-          <w:p>
-            <w:pPr>
-              <w:pStyle w:val="ACLTextFirstLine"/>
-              <w:ind w:firstLine="0"/>
-              <w:rPr>
-                <w:lang w:val="de-DE"/>
-              </w:rPr>
-            </w:pPr>
-            <w:r>
-              <w:rPr>
-                <w:lang w:val="de-DE"/>
-              </w:rPr>
-              <w:t>PREP</w:t>
-            </w:r>
-          </w:p>
-        </w:tc>
-        <w:tc>
-          <w:tcPr>
-            <w:tcW w:w="875" w:type="dxa"/>
-          </w:tcPr>
-          <w:p>
-            <w:pPr>
-              <w:pStyle w:val="ACLTextFirstLine"/>
-              <w:ind w:firstLine="0"/>
-              <w:rPr>
-                <w:lang w:val="de-DE"/>
-              </w:rPr>
-            </w:pPr>
-          </w:p>
-        </w:tc>
-        <w:tc>
-          <w:tcPr>
-            <w:tcW w:w="850" w:type="dxa"/>
-          </w:tcPr>
-          <w:p>
-            <w:pPr>
-              <w:pStyle w:val="ACLTextFirstLine"/>
-              <w:ind w:firstLine="0"/>
-              <w:rPr>
-                <w:lang w:val="de-DE"/>
-              </w:rPr>
-            </w:pPr>
-          </w:p>
-        </w:tc>
-        <w:tc>
-          <w:tcPr>
-            <w:tcW w:w="866" w:type="dxa"/>
-          </w:tcPr>
-          <w:p>
-            <w:pPr>
-              <w:pStyle w:val="ACLTextFirstLine"/>
-              <w:ind w:firstLine="0"/>
-              <w:rPr>
-                <w:lang w:val="de-DE"/>
-              </w:rPr>
-            </w:pPr>
-          </w:p>
-        </w:tc>
-        <w:tc>
-          <w:tcPr>
-            <w:tcW w:w="850" w:type="dxa"/>
-          </w:tcPr>
-          <w:p>
-            <w:pPr>
-              <w:pStyle w:val="ACLTextFirstLine"/>
-              <w:ind w:firstLine="0"/>
-              <w:rPr>
-                <w:lang w:val="de-DE"/>
-              </w:rPr>
-            </w:pPr>
-          </w:p>
-        </w:tc>
-      </w:tr>
-      <w:tr>
-        <w:tc>
-          <w:tcPr>
-            <w:tcW w:w="3083" w:type="dxa"/>
-          </w:tcPr>
-          <w:p>
-            <w:pPr>
-              <w:pStyle w:val="ACLTextFirstLine"/>
-              <w:ind w:firstLine="0"/>
-              <w:rPr>
-                <w:lang w:val="de-DE"/>
-              </w:rPr>
-            </w:pPr>
-            <w:r>
-              <w:rPr>
-                <w:lang w:val="de-DE"/>
-              </w:rPr>
-              <w:t>PREP_NICHT</w:t>
-            </w:r>
-          </w:p>
-        </w:tc>
-        <w:tc>
-          <w:tcPr>
-            <w:tcW w:w="875" w:type="dxa"/>
-          </w:tcPr>
-          <w:p>
-            <w:pPr>
-              <w:pStyle w:val="ACLTextFirstLine"/>
-              <w:ind w:firstLine="0"/>
-              <w:rPr>
-                <w:lang w:val="de-DE"/>
-              </w:rPr>
-            </w:pPr>
-          </w:p>
-        </w:tc>
-        <w:tc>
-          <w:tcPr>
-            <w:tcW w:w="850" w:type="dxa"/>
-          </w:tcPr>
-          <w:p>
-            <w:pPr>
-              <w:pStyle w:val="ACLTextFirstLine"/>
-              <w:ind w:firstLine="0"/>
-              <w:rPr>
-                <w:lang w:val="de-DE"/>
-              </w:rPr>
-            </w:pPr>
-          </w:p>
-        </w:tc>
-        <w:tc>
-          <w:tcPr>
-            <w:tcW w:w="866" w:type="dxa"/>
-          </w:tcPr>
-          <w:p>
-            <w:pPr>
-              <w:pStyle w:val="ACLTextFirstLine"/>
-              <w:ind w:firstLine="0"/>
-              <w:rPr>
-                <w:lang w:val="de-DE"/>
-              </w:rPr>
-            </w:pPr>
-          </w:p>
-        </w:tc>
-        <w:tc>
-          <w:tcPr>
-            <w:tcW w:w="850" w:type="dxa"/>
-          </w:tcPr>
-          <w:p>
-            <w:pPr>
-              <w:pStyle w:val="ACLTextFirstLine"/>
-              <w:ind w:firstLine="0"/>
-              <w:rPr>
-                <w:lang w:val="de-DE"/>
-              </w:rPr>
-            </w:pPr>
-          </w:p>
-        </w:tc>
-      </w:tr>
-      <w:tr>
-        <w:tc>
-          <w:tcPr>
-            <w:tcW w:w="3083" w:type="dxa"/>
-          </w:tcPr>
-          <w:p>
-            <w:pPr>
-              <w:pStyle w:val="ACLTextFirstLine"/>
-              <w:ind w:firstLine="0"/>
-              <w:rPr>
-                <w:lang w:val="de-DE"/>
-              </w:rPr>
-            </w:pPr>
-            <w:r>
-              <w:rPr>
-                <w:lang w:val="de-DE"/>
-              </w:rPr>
-              <w:t>RECHTSCHREIBUNG</w:t>
-            </w:r>
-          </w:p>
-        </w:tc>
-        <w:tc>
-          <w:tcPr>
-            <w:tcW w:w="875" w:type="dxa"/>
-          </w:tcPr>
-          <w:p>
-            <w:pPr>
-              <w:pStyle w:val="ACLTextFirstLine"/>
-              <w:ind w:firstLine="0"/>
-              <w:rPr>
-                <w:lang w:val="de-DE"/>
-              </w:rPr>
-            </w:pPr>
-          </w:p>
-        </w:tc>
-        <w:tc>
-          <w:tcPr>
-            <w:tcW w:w="850" w:type="dxa"/>
-          </w:tcPr>
-          <w:p>
-            <w:pPr>
-              <w:pStyle w:val="ACLTextFirstLine"/>
-              <w:ind w:firstLine="0"/>
-              <w:rPr>
-                <w:lang w:val="de-DE"/>
-              </w:rPr>
-            </w:pPr>
-          </w:p>
-        </w:tc>
-        <w:tc>
-          <w:tcPr>
-            <w:tcW w:w="866" w:type="dxa"/>
-          </w:tcPr>
-          <w:p>
-            <w:pPr>
-              <w:pStyle w:val="ACLTextFirstLine"/>
-              <w:ind w:firstLine="0"/>
-              <w:rPr>
-                <w:lang w:val="de-DE"/>
-              </w:rPr>
-            </w:pPr>
-          </w:p>
-        </w:tc>
-        <w:tc>
-          <w:tcPr>
-            <w:tcW w:w="850" w:type="dxa"/>
-          </w:tcPr>
-          <w:p>
-            <w:pPr>
-              <w:pStyle w:val="ACLTextFirstLine"/>
-              <w:ind w:firstLine="0"/>
-              <w:rPr>
-                <w:lang w:val="de-DE"/>
-              </w:rPr>
-            </w:pPr>
-          </w:p>
-        </w:tc>
-      </w:tr>
-      <w:tr>
-        <w:tc>
-          <w:tcPr>
-            <w:tcW w:w="3083" w:type="dxa"/>
-          </w:tcPr>
-          <w:p>
-            <w:pPr>
-              <w:pStyle w:val="ACLTextFirstLine"/>
-              <w:ind w:firstLine="0"/>
-              <w:rPr>
-                <w:lang w:val="de-DE"/>
-              </w:rPr>
-            </w:pPr>
-            <w:r>
-              <w:rPr>
-                <w:lang w:val="de-DE"/>
-              </w:rPr>
-              <w:t>RECHTSCHREIBUNG_NICHT</w:t>
-            </w:r>
-          </w:p>
-        </w:tc>
-        <w:tc>
-          <w:tcPr>
-            <w:tcW w:w="875" w:type="dxa"/>
-          </w:tcPr>
-          <w:p>
-            <w:pPr>
-              <w:pStyle w:val="ACLTextFirstLine"/>
-              <w:ind w:firstLine="0"/>
-              <w:rPr>
-                <w:lang w:val="de-DE"/>
-              </w:rPr>
-            </w:pPr>
-          </w:p>
-        </w:tc>
-        <w:tc>
-          <w:tcPr>
-            <w:tcW w:w="850" w:type="dxa"/>
-          </w:tcPr>
-          <w:p>
-            <w:pPr>
-              <w:pStyle w:val="ACLTextFirstLine"/>
-              <w:ind w:firstLine="0"/>
-              <w:rPr>
-                <w:lang w:val="de-DE"/>
-              </w:rPr>
-            </w:pPr>
-          </w:p>
-        </w:tc>
-        <w:tc>
-          <w:tcPr>
-            <w:tcW w:w="866" w:type="dxa"/>
-          </w:tcPr>
-          <w:p>
-            <w:pPr>
-              <w:pStyle w:val="ACLTextFirstLine"/>
-              <w:ind w:firstLine="0"/>
-              <w:rPr>
-                <w:lang w:val="de-DE"/>
-              </w:rPr>
-            </w:pPr>
-          </w:p>
-        </w:tc>
-        <w:tc>
-          <w:tcPr>
-            <w:tcW w:w="850" w:type="dxa"/>
-          </w:tcPr>
-          <w:p>
-            <w:pPr>
-              <w:pStyle w:val="ACLTextFirstLine"/>
-              <w:ind w:firstLine="0"/>
-              <w:rPr>
-                <w:lang w:val="de-DE"/>
-              </w:rPr>
-            </w:pPr>
-          </w:p>
-        </w:tc>
-      </w:tr>
-      <w:tr>
-        <w:tc>
-          <w:tcPr>
-            <w:tcW w:w="3083" w:type="dxa"/>
-          </w:tcPr>
-          <w:p>
-            <w:pPr>
-              <w:pStyle w:val="ACLTextFirstLine"/>
-              <w:ind w:firstLine="0"/>
-              <w:rPr>
-                <w:lang w:val="de-DE"/>
-              </w:rPr>
-            </w:pPr>
-            <w:r>
-              <w:rPr>
-                <w:lang w:val="de-DE"/>
-              </w:rPr>
-              <w:t>EIGENNAMEN</w:t>
-            </w:r>
-          </w:p>
-        </w:tc>
-        <w:tc>
-          <w:tcPr>
-            <w:tcW w:w="875" w:type="dxa"/>
-          </w:tcPr>
-          <w:p>
-            <w:pPr>
-              <w:pStyle w:val="ACLTextFirstLine"/>
-              <w:ind w:firstLine="0"/>
-              <w:rPr>
-                <w:lang w:val="de-DE"/>
-              </w:rPr>
-            </w:pPr>
-          </w:p>
-        </w:tc>
-        <w:tc>
-          <w:tcPr>
-            <w:tcW w:w="850" w:type="dxa"/>
-          </w:tcPr>
-          <w:p>
-            <w:pPr>
-              <w:pStyle w:val="ACLTextFirstLine"/>
-              <w:ind w:firstLine="0"/>
-              <w:rPr>
-                <w:lang w:val="de-DE"/>
-              </w:rPr>
-            </w:pPr>
-          </w:p>
-        </w:tc>
-        <w:tc>
-          <w:tcPr>
-            <w:tcW w:w="866" w:type="dxa"/>
-          </w:tcPr>
-          <w:p>
-            <w:pPr>
-              <w:pStyle w:val="ACLTextFirstLine"/>
-              <w:ind w:firstLine="0"/>
-              <w:rPr>
-                <w:lang w:val="de-DE"/>
-              </w:rPr>
-            </w:pPr>
-          </w:p>
-        </w:tc>
-        <w:tc>
-          <w:tcPr>
-            <w:tcW w:w="850" w:type="dxa"/>
-          </w:tcPr>
-          <w:p>
-            <w:pPr>
-              <w:pStyle w:val="ACLTextFirstLine"/>
-              <w:ind w:firstLine="0"/>
-              <w:rPr>
-                <w:lang w:val="de-DE"/>
-              </w:rPr>
-            </w:pPr>
-          </w:p>
-        </w:tc>
-      </w:tr>
-      <w:tr>
-        <w:tc>
-          <w:tcPr>
-            <w:tcW w:w="3083" w:type="dxa"/>
-          </w:tcPr>
-          <w:p>
-            <w:pPr>
-              <w:pStyle w:val="ACLTextFirstLine"/>
-              <w:ind w:firstLine="0"/>
-              <w:rPr>
-                <w:lang w:val="de-DE"/>
-              </w:rPr>
-            </w:pPr>
-            <w:r>
-              <w:rPr>
-                <w:lang w:val="de-DE"/>
-              </w:rPr>
-              <w:t>EIGENNAMEN_NICHT</w:t>
-            </w:r>
-          </w:p>
-        </w:tc>
-        <w:tc>
-          <w:tcPr>
-            <w:tcW w:w="875" w:type="dxa"/>
-          </w:tcPr>
-          <w:p>
-            <w:pPr>
-              <w:pStyle w:val="ACLTextFirstLine"/>
-              <w:ind w:firstLine="0"/>
-              <w:rPr>
-                <w:lang w:val="de-DE"/>
-              </w:rPr>
-            </w:pPr>
-          </w:p>
-        </w:tc>
-        <w:tc>
-          <w:tcPr>
-            <w:tcW w:w="850" w:type="dxa"/>
-          </w:tcPr>
-          <w:p>
-            <w:pPr>
-              <w:pStyle w:val="ACLTextFirstLine"/>
-              <w:ind w:firstLine="0"/>
-              <w:rPr>
-                <w:lang w:val="de-DE"/>
-              </w:rPr>
-            </w:pPr>
-          </w:p>
-        </w:tc>
-        <w:tc>
-          <w:tcPr>
-            <w:tcW w:w="866" w:type="dxa"/>
-          </w:tcPr>
-          <w:p>
-            <w:pPr>
-              <w:pStyle w:val="ACLTextFirstLine"/>
-              <w:ind w:firstLine="0"/>
-              <w:rPr>
-                <w:lang w:val="de-DE"/>
-              </w:rPr>
-            </w:pPr>
-          </w:p>
-        </w:tc>
-        <w:tc>
-          <w:tcPr>
-            <w:tcW w:w="850" w:type="dxa"/>
-          </w:tcPr>
-          <w:p>
-            <w:pPr>
-              <w:pStyle w:val="ACLTextFirstLine"/>
-              <w:ind w:firstLine="0"/>
-              <w:rPr>
-                <w:lang w:val="de-DE"/>
-              </w:rPr>
-            </w:pPr>
-          </w:p>
-        </w:tc>
-      </w:tr>
-      <w:tr>
-        <w:tc>
-          <w:tcPr>
-            <w:tcW w:w="3083" w:type="dxa"/>
-          </w:tcPr>
-          <w:p>
-            <w:pPr>
-              <w:pStyle w:val="ACLTextFirstLine"/>
-              <w:ind w:firstLine="0"/>
-              <w:rPr>
-                <w:lang w:val="de-DE"/>
-              </w:rPr>
-            </w:pPr>
-            <w:r>
-              <w:rPr>
-                <w:lang w:val="de-DE"/>
-              </w:rPr>
-              <w:t>REDEWENDUNGEN</w:t>
-            </w:r>
-          </w:p>
-        </w:tc>
-        <w:tc>
-          <w:tcPr>
-            <w:tcW w:w="875" w:type="dxa"/>
-          </w:tcPr>
-          <w:p>
-            <w:pPr>
-              <w:pStyle w:val="ACLTextFirstLine"/>
-              <w:ind w:firstLine="0"/>
-              <w:rPr>
-                <w:lang w:val="de-DE"/>
-              </w:rPr>
-            </w:pPr>
-          </w:p>
-        </w:tc>
-        <w:tc>
-          <w:tcPr>
-            <w:tcW w:w="850" w:type="dxa"/>
-          </w:tcPr>
-          <w:p>
-            <w:pPr>
-              <w:pStyle w:val="ACLTextFirstLine"/>
-              <w:ind w:firstLine="0"/>
-              <w:rPr>
-                <w:lang w:val="de-DE"/>
-              </w:rPr>
-            </w:pPr>
-          </w:p>
-        </w:tc>
-        <w:tc>
-          <w:tcPr>
-            <w:tcW w:w="866" w:type="dxa"/>
-          </w:tcPr>
-          <w:p>
-            <w:pPr>
-              <w:pStyle w:val="ACLTextFirstLine"/>
-              <w:ind w:firstLine="0"/>
-              <w:rPr>
-                <w:lang w:val="de-DE"/>
-              </w:rPr>
-            </w:pPr>
-          </w:p>
-        </w:tc>
-        <w:tc>
-          <w:tcPr>
-            <w:tcW w:w="850" w:type="dxa"/>
-          </w:tcPr>
-          <w:p>
-            <w:pPr>
-              <w:pStyle w:val="ACLTextFirstLine"/>
-              <w:ind w:firstLine="0"/>
-              <w:rPr>
-                <w:lang w:val="de-DE"/>
-              </w:rPr>
-            </w:pPr>
-          </w:p>
-        </w:tc>
-      </w:tr>
-      <w:tr>
-        <w:tc>
-          <w:tcPr>
-            <w:tcW w:w="3083" w:type="dxa"/>
-          </w:tcPr>
-          <w:p>
-            <w:pPr>
-              <w:pStyle w:val="ACLTextFirstLine"/>
-              <w:ind w:firstLine="0"/>
-              <w:rPr>
-                <w:lang w:val="de-DE"/>
-              </w:rPr>
-            </w:pPr>
-            <w:r>
-              <w:rPr>
-                <w:lang w:val="de-DE"/>
-              </w:rPr>
-              <w:t>REDEWENDUNGEN_NICHT</w:t>
-            </w:r>
-          </w:p>
-        </w:tc>
-        <w:tc>
-          <w:tcPr>
-            <w:tcW w:w="875" w:type="dxa"/>
-          </w:tcPr>
-          <w:p>
-            <w:pPr>
-              <w:pStyle w:val="ACLTextFirstLine"/>
-              <w:ind w:firstLine="0"/>
-              <w:rPr>
-                <w:lang w:val="de-DE"/>
-              </w:rPr>
-            </w:pPr>
-          </w:p>
-        </w:tc>
-        <w:tc>
-          <w:tcPr>
-            <w:tcW w:w="850" w:type="dxa"/>
-          </w:tcPr>
-          <w:p>
-            <w:pPr>
-              <w:pStyle w:val="ACLTextFirstLine"/>
-              <w:ind w:firstLine="0"/>
-              <w:rPr>
-                <w:lang w:val="de-DE"/>
-              </w:rPr>
-            </w:pPr>
-          </w:p>
-        </w:tc>
-        <w:tc>
-          <w:tcPr>
-            <w:tcW w:w="866" w:type="dxa"/>
-          </w:tcPr>
-          <w:p>
-            <w:pPr>
-              <w:pStyle w:val="ACLTextFirstLine"/>
-              <w:ind w:firstLine="0"/>
-              <w:rPr>
-                <w:lang w:val="de-DE"/>
-              </w:rPr>
-            </w:pPr>
-          </w:p>
-        </w:tc>
-        <w:tc>
-          <w:tcPr>
-            <w:tcW w:w="850" w:type="dxa"/>
-          </w:tcPr>
-          <w:p>
-            <w:pPr>
-              <w:pStyle w:val="ACLTextFirstLine"/>
-              <w:ind w:firstLine="0"/>
-              <w:rPr>
-                <w:lang w:val="de-DE"/>
-              </w:rPr>
-            </w:pPr>
-          </w:p>
-        </w:tc>
-      </w:tr>
-    </w:tbl>
-    <w:p>
-      <w:pPr>
-        <w:rPr>
-          <w:rFonts w:ascii="Times New Roman" w:hAnsi="Times New Roman" w:cs="Times New Roman"/>
-          <w:lang w:val="de-DE"/>
-        </w:rPr>
-      </w:pPr>
-      <w:r>
-        <w:rPr>
-          <w:rFonts w:ascii="Times New Roman" w:hAnsi="Times New Roman" w:cs="Times New Roman"/>
-          <w:lang w:val="de-DE"/>
-        </w:rPr>
-        <w:t>Tabelle test</w:t>
-      </w:r>
-    </w:p>
-    <w:tbl>
-      <w:tblPr>
-        <w:tblStyle w:val="Grilledutableau"/>
-        <w:tblW w:w="4816" w:type="dxa"/>
-        <w:tblLook w:val="04A0" w:firstRow="1" w:lastRow="0" w:firstColumn="1" w:lastColumn="0" w:noHBand="0" w:noVBand="1"/>
-      </w:tblPr>
-      <w:tblGrid>
-        <w:gridCol w:w="3083"/>
-        <w:gridCol w:w="879"/>
-        <w:gridCol w:w="854"/>
-      </w:tblGrid>
-      <w:tr>
-        <w:tc>
-          <w:tcPr>
-            <w:tcW w:w="3083" w:type="dxa"/>
-          </w:tcPr>
-          <w:p>
-            <w:pPr>
-              <w:pStyle w:val="ACLTextFirstLine"/>
-              <w:ind w:firstLine="0"/>
-              <w:rPr>
-                <w:lang w:val="de-DE"/>
-              </w:rPr>
-            </w:pPr>
-            <w:r>
-              <w:rPr>
-                <w:lang w:val="de-DE"/>
-              </w:rPr>
-              <w:t>ART</w:t>
-            </w:r>
-          </w:p>
-        </w:tc>
-        <w:tc>
-          <w:tcPr>
-            <w:tcW w:w="879" w:type="dxa"/>
-          </w:tcPr>
-          <w:p>
-            <w:pPr>
-              <w:pStyle w:val="ACLTextFirstLine"/>
-              <w:ind w:firstLine="0"/>
-              <w:rPr>
-                <w:lang w:val="de-DE"/>
-              </w:rPr>
-            </w:pPr>
-            <w:r>
-              <w:rPr>
-                <w:lang w:val="de-DE"/>
-              </w:rPr>
-              <w:t>C1_EN</w:t>
-            </w:r>
-          </w:p>
-        </w:tc>
-        <w:tc>
-          <w:tcPr>
-            <w:tcW w:w="854" w:type="dxa"/>
-          </w:tcPr>
-          <w:p>
-            <w:pPr>
-              <w:pStyle w:val="ACLTextFirstLine"/>
-              <w:ind w:firstLine="0"/>
-              <w:rPr>
-                <w:lang w:val="de-DE"/>
-              </w:rPr>
-            </w:pPr>
-            <w:r>
-              <w:rPr>
-                <w:lang w:val="de-DE"/>
-              </w:rPr>
-              <w:t>1_FR</w:t>
-            </w:r>
-          </w:p>
-        </w:tc>
-      </w:tr>
-      <w:tr>
-        <w:tc>
-          <w:tcPr>
-            <w:tcW w:w="3083" w:type="dxa"/>
-          </w:tcPr>
-          <w:p>
-            <w:pPr>
-              <w:pStyle w:val="ACLTextFirstLine"/>
-              <w:ind w:firstLine="0"/>
-              <w:rPr>
-                <w:lang w:val="de-DE" w:eastAsia="ja-JP"/>
-              </w:rPr>
-            </w:pPr>
-            <w:r>
-              <w:rPr>
-                <w:lang w:val="de-DE"/>
-              </w:rPr>
-              <w:t>EINFACH</w:t>
-            </w:r>
-          </w:p>
-        </w:tc>
-        <w:tc>
-          <w:tcPr>
-            <w:tcW w:w="879" w:type="dxa"/>
-          </w:tcPr>
-          <w:p>
-            <w:pPr>
-              <w:pStyle w:val="ACLTextFirstLine"/>
-              <w:ind w:firstLine="0"/>
-              <w:rPr>
-                <w:lang w:val="de-DE"/>
-              </w:rPr>
-            </w:pPr>
-          </w:p>
-        </w:tc>
-        <w:tc>
-          <w:tcPr>
-            <w:tcW w:w="854" w:type="dxa"/>
-          </w:tcPr>
-          <w:p>
-            <w:pPr>
-              <w:pStyle w:val="ACLTextFirstLine"/>
-              <w:ind w:firstLine="0"/>
-              <w:rPr>
-                <w:lang w:val="de-DE"/>
-              </w:rPr>
-            </w:pPr>
-          </w:p>
-        </w:tc>
-      </w:tr>
-      <w:tr>
-        <w:tc>
-          <w:tcPr>
-            <w:tcW w:w="3083" w:type="dxa"/>
-          </w:tcPr>
-          <w:p>
-            <w:pPr>
-              <w:pStyle w:val="ACLTextFirstLine"/>
-              <w:ind w:firstLine="0"/>
-              <w:rPr>
-                <w:lang w:val="de-DE"/>
-              </w:rPr>
-            </w:pPr>
-            <w:r>
-              <w:rPr>
-                <w:lang w:val="de-DE"/>
-              </w:rPr>
-              <w:t>EINFACH_NICHT</w:t>
-            </w:r>
-          </w:p>
-        </w:tc>
-        <w:tc>
-          <w:tcPr>
-            <w:tcW w:w="879" w:type="dxa"/>
-          </w:tcPr>
-          <w:p>
-            <w:pPr>
-              <w:pStyle w:val="ACLTextFirstLine"/>
-              <w:ind w:firstLine="0"/>
-              <w:rPr>
-                <w:lang w:val="de-DE"/>
-              </w:rPr>
-            </w:pPr>
-          </w:p>
-        </w:tc>
-        <w:tc>
-          <w:tcPr>
-            <w:tcW w:w="854" w:type="dxa"/>
-          </w:tcPr>
-          <w:p>
-            <w:pPr>
-              <w:pStyle w:val="ACLTextFirstLine"/>
-              <w:ind w:firstLine="0"/>
-              <w:rPr>
-                <w:lang w:val="de-DE"/>
-              </w:rPr>
-            </w:pPr>
-          </w:p>
-        </w:tc>
-      </w:tr>
-      <w:tr>
-        <w:tc>
-          <w:tcPr>
-            <w:tcW w:w="3083" w:type="dxa"/>
-          </w:tcPr>
-          <w:p>
-            <w:pPr>
-              <w:pStyle w:val="ACLTextFirstLine"/>
-              <w:ind w:firstLine="0"/>
-              <w:rPr>
-                <w:lang w:val="de-DE"/>
-              </w:rPr>
-            </w:pPr>
-            <w:r>
-              <w:rPr>
-                <w:lang w:val="de-DE"/>
-              </w:rPr>
-              <w:t>ART</w:t>
-            </w:r>
-          </w:p>
-        </w:tc>
-        <w:tc>
-          <w:tcPr>
-            <w:tcW w:w="879" w:type="dxa"/>
-          </w:tcPr>
-          <w:p>
-            <w:pPr>
-              <w:pStyle w:val="ACLTextFirstLine"/>
-              <w:ind w:firstLine="0"/>
-              <w:rPr>
-                <w:lang w:val="de-DE"/>
-              </w:rPr>
-            </w:pPr>
-          </w:p>
-        </w:tc>
-        <w:tc>
-          <w:tcPr>
-            <w:tcW w:w="854" w:type="dxa"/>
-          </w:tcPr>
-          <w:p>
-            <w:pPr>
-              <w:pStyle w:val="ACLTextFirstLine"/>
-              <w:ind w:firstLine="0"/>
-              <w:rPr>
-                <w:lang w:val="de-DE"/>
-              </w:rPr>
-            </w:pPr>
-          </w:p>
-        </w:tc>
-      </w:tr>
-      <w:tr>
-        <w:tc>
-          <w:tcPr>
-            <w:tcW w:w="3083" w:type="dxa"/>
-          </w:tcPr>
-          <w:p>
-            <w:pPr>
-              <w:pStyle w:val="ACLTextFirstLine"/>
-              <w:ind w:firstLine="0"/>
-              <w:rPr>
-                <w:lang w:val="de-DE"/>
-              </w:rPr>
-            </w:pPr>
-            <w:r>
-              <w:rPr>
-                <w:lang w:val="de-DE"/>
-              </w:rPr>
-              <w:t>ART_NICHT</w:t>
-            </w:r>
-          </w:p>
-        </w:tc>
-        <w:tc>
-          <w:tcPr>
-            <w:tcW w:w="879" w:type="dxa"/>
-          </w:tcPr>
-          <w:p>
-            <w:pPr>
-              <w:pStyle w:val="ACLTextFirstLine"/>
-              <w:ind w:firstLine="0"/>
-              <w:rPr>
-                <w:lang w:val="de-DE"/>
-              </w:rPr>
-            </w:pPr>
-          </w:p>
-        </w:tc>
-        <w:tc>
-          <w:tcPr>
-            <w:tcW w:w="854" w:type="dxa"/>
-          </w:tcPr>
-          <w:p>
-            <w:pPr>
-              <w:pStyle w:val="ACLTextFirstLine"/>
-              <w:ind w:firstLine="0"/>
-              <w:rPr>
-                <w:lang w:val="de-DE"/>
-              </w:rPr>
-            </w:pPr>
-          </w:p>
-        </w:tc>
-      </w:tr>
-      <w:tr>
-        <w:tc>
-          <w:tcPr>
-            <w:tcW w:w="3083" w:type="dxa"/>
-          </w:tcPr>
-          <w:p>
-            <w:pPr>
-              <w:pStyle w:val="ACLTextFirstLine"/>
-              <w:ind w:firstLine="0"/>
-              <w:rPr>
-                <w:lang w:val="de-DE"/>
-              </w:rPr>
-            </w:pPr>
-            <w:r>
-              <w:rPr>
-                <w:lang w:val="de-DE"/>
-              </w:rPr>
-              <w:t>PREP</w:t>
-            </w:r>
-          </w:p>
-        </w:tc>
-        <w:tc>
-          <w:tcPr>
-            <w:tcW w:w="879" w:type="dxa"/>
-          </w:tcPr>
-          <w:p>
-            <w:pPr>
-              <w:pStyle w:val="ACLTextFirstLine"/>
-              <w:ind w:firstLine="0"/>
-              <w:rPr>
-                <w:lang w:val="de-DE"/>
-              </w:rPr>
-            </w:pPr>
-          </w:p>
-        </w:tc>
-        <w:tc>
-          <w:tcPr>
-            <w:tcW w:w="854" w:type="dxa"/>
-          </w:tcPr>
-          <w:p>
-            <w:pPr>
-              <w:pStyle w:val="ACLTextFirstLine"/>
-              <w:ind w:firstLine="0"/>
-              <w:rPr>
-                <w:lang w:val="de-DE"/>
-              </w:rPr>
-            </w:pPr>
-          </w:p>
-        </w:tc>
-      </w:tr>
-      <w:tr>
-        <w:tc>
-          <w:tcPr>
-            <w:tcW w:w="3083" w:type="dxa"/>
-          </w:tcPr>
-          <w:p>
-            <w:pPr>
-              <w:pStyle w:val="ACLTextFirstLine"/>
-              <w:ind w:firstLine="0"/>
-              <w:rPr>
-                <w:lang w:val="de-DE"/>
-              </w:rPr>
-            </w:pPr>
-            <w:r>
-              <w:rPr>
-                <w:lang w:val="de-DE"/>
-              </w:rPr>
-              <w:t>PREP_NICHT</w:t>
-            </w:r>
-          </w:p>
-        </w:tc>
-        <w:tc>
-          <w:tcPr>
-            <w:tcW w:w="879" w:type="dxa"/>
-          </w:tcPr>
-          <w:p>
-            <w:pPr>
-              <w:pStyle w:val="ACLTextFirstLine"/>
-              <w:ind w:firstLine="0"/>
-              <w:rPr>
-                <w:lang w:val="de-DE"/>
-              </w:rPr>
-            </w:pPr>
-          </w:p>
-        </w:tc>
-        <w:tc>
-          <w:tcPr>
-            <w:tcW w:w="854" w:type="dxa"/>
-          </w:tcPr>
-          <w:p>
-            <w:pPr>
-              <w:pStyle w:val="ACLTextFirstLine"/>
-              <w:ind w:firstLine="0"/>
-              <w:rPr>
-                <w:lang w:val="de-DE"/>
-              </w:rPr>
-            </w:pPr>
-          </w:p>
-        </w:tc>
-      </w:tr>
-      <w:tr>
-        <w:tc>
-          <w:tcPr>
-            <w:tcW w:w="3083" w:type="dxa"/>
-          </w:tcPr>
-          <w:p>
-            <w:pPr>
-              <w:pStyle w:val="ACLTextFirstLine"/>
-              <w:ind w:firstLine="0"/>
-              <w:rPr>
-                <w:lang w:val="de-DE"/>
-              </w:rPr>
-            </w:pPr>
-            <w:r>
-              <w:rPr>
-                <w:lang w:val="de-DE"/>
-              </w:rPr>
-              <w:t>RECHTSCHREIBUNG</w:t>
-            </w:r>
-          </w:p>
-        </w:tc>
-        <w:tc>
-          <w:tcPr>
-            <w:tcW w:w="879" w:type="dxa"/>
-          </w:tcPr>
-          <w:p>
-            <w:pPr>
-              <w:pStyle w:val="ACLTextFirstLine"/>
-              <w:ind w:firstLine="0"/>
-              <w:rPr>
-                <w:lang w:val="de-DE"/>
-              </w:rPr>
-            </w:pPr>
-          </w:p>
-        </w:tc>
-        <w:tc>
-          <w:tcPr>
-            <w:tcW w:w="854" w:type="dxa"/>
-          </w:tcPr>
-          <w:p>
-            <w:pPr>
-              <w:pStyle w:val="ACLTextFirstLine"/>
-              <w:ind w:firstLine="0"/>
-              <w:rPr>
-                <w:lang w:val="de-DE"/>
-              </w:rPr>
-            </w:pPr>
-          </w:p>
-        </w:tc>
-      </w:tr>
-      <w:tr>
-        <w:tc>
-          <w:tcPr>
-            <w:tcW w:w="3083" w:type="dxa"/>
-          </w:tcPr>
-          <w:p>
-            <w:pPr>
-              <w:pStyle w:val="ACLTextFirstLine"/>
-              <w:ind w:firstLine="0"/>
-              <w:rPr>
-                <w:lang w:val="de-DE"/>
-              </w:rPr>
-            </w:pPr>
-            <w:r>
-              <w:rPr>
-                <w:lang w:val="de-DE"/>
-              </w:rPr>
-              <w:t>RECHTSCHREIBUNG_NICHT</w:t>
-            </w:r>
-          </w:p>
-        </w:tc>
-        <w:tc>
-          <w:tcPr>
-            <w:tcW w:w="879" w:type="dxa"/>
-          </w:tcPr>
-          <w:p>
-            <w:pPr>
-              <w:pStyle w:val="ACLTextFirstLine"/>
-              <w:ind w:firstLine="0"/>
-              <w:rPr>
-                <w:lang w:val="de-DE"/>
-              </w:rPr>
-            </w:pPr>
-          </w:p>
-        </w:tc>
-        <w:tc>
-          <w:tcPr>
-            <w:tcW w:w="854" w:type="dxa"/>
-          </w:tcPr>
-          <w:p>
-            <w:pPr>
-              <w:pStyle w:val="ACLTextFirstLine"/>
-              <w:ind w:firstLine="0"/>
-              <w:rPr>
-                <w:lang w:val="de-DE"/>
-              </w:rPr>
-            </w:pPr>
-          </w:p>
-        </w:tc>
-      </w:tr>
-      <w:tr>
-        <w:tc>
-          <w:tcPr>
-            <w:tcW w:w="3083" w:type="dxa"/>
-          </w:tcPr>
-          <w:p>
-            <w:pPr>
-              <w:pStyle w:val="ACLTextFirstLine"/>
-              <w:ind w:firstLine="0"/>
-              <w:rPr>
-                <w:lang w:val="de-DE"/>
-              </w:rPr>
-            </w:pPr>
-            <w:r>
-              <w:rPr>
-                <w:lang w:val="de-DE"/>
-              </w:rPr>
-              <w:t>EIGENNAMEN</w:t>
-            </w:r>
-          </w:p>
-        </w:tc>
-        <w:tc>
-          <w:tcPr>
-            <w:tcW w:w="879" w:type="dxa"/>
-          </w:tcPr>
-          <w:p>
-            <w:pPr>
-              <w:pStyle w:val="ACLTextFirstLine"/>
-              <w:ind w:firstLine="0"/>
-              <w:rPr>
-                <w:lang w:val="de-DE"/>
-              </w:rPr>
-            </w:pPr>
-          </w:p>
-        </w:tc>
-        <w:tc>
-          <w:tcPr>
-            <w:tcW w:w="854" w:type="dxa"/>
-          </w:tcPr>
-          <w:p>
-            <w:pPr>
-              <w:pStyle w:val="ACLTextFirstLine"/>
-              <w:ind w:firstLine="0"/>
-              <w:rPr>
-                <w:lang w:val="de-DE"/>
-              </w:rPr>
-            </w:pPr>
-          </w:p>
-        </w:tc>
-      </w:tr>
-      <w:tr>
-        <w:tc>
-          <w:tcPr>
-            <w:tcW w:w="3083" w:type="dxa"/>
-          </w:tcPr>
-          <w:p>
-            <w:pPr>
-              <w:pStyle w:val="ACLTextFirstLine"/>
-              <w:ind w:firstLine="0"/>
-              <w:rPr>
-                <w:lang w:val="de-DE"/>
-              </w:rPr>
-            </w:pPr>
-            <w:r>
-              <w:rPr>
-                <w:lang w:val="de-DE"/>
-              </w:rPr>
-              <w:t>EIGENNAMEN_NICHT</w:t>
-            </w:r>
-          </w:p>
-        </w:tc>
-        <w:tc>
-          <w:tcPr>
-            <w:tcW w:w="879" w:type="dxa"/>
-          </w:tcPr>
-          <w:p>
-            <w:pPr>
-              <w:pStyle w:val="ACLTextFirstLine"/>
-              <w:ind w:firstLine="0"/>
-              <w:rPr>
-                <w:lang w:val="de-DE"/>
-              </w:rPr>
-            </w:pPr>
-          </w:p>
-        </w:tc>
-        <w:tc>
-          <w:tcPr>
-            <w:tcW w:w="854" w:type="dxa"/>
-          </w:tcPr>
-          <w:p>
-            <w:pPr>
-              <w:pStyle w:val="ACLTextFirstLine"/>
-              <w:ind w:firstLine="0"/>
-              <w:rPr>
-                <w:lang w:val="de-DE"/>
-              </w:rPr>
-            </w:pPr>
-          </w:p>
-        </w:tc>
-      </w:tr>
-      <w:tr>
-        <w:tc>
-          <w:tcPr>
-            <w:tcW w:w="3083" w:type="dxa"/>
-          </w:tcPr>
-          <w:p>
-            <w:pPr>
-              <w:pStyle w:val="ACLTextFirstLine"/>
-              <w:ind w:firstLine="0"/>
-              <w:rPr>
-                <w:lang w:val="de-DE"/>
-              </w:rPr>
-            </w:pPr>
-            <w:r>
-              <w:rPr>
-                <w:lang w:val="de-DE"/>
-              </w:rPr>
-              <w:t>REDEWENDUNGEN</w:t>
-            </w:r>
-          </w:p>
-        </w:tc>
-        <w:tc>
-          <w:tcPr>
-            <w:tcW w:w="879" w:type="dxa"/>
-          </w:tcPr>
-          <w:p>
-            <w:pPr>
-              <w:pStyle w:val="ACLTextFirstLine"/>
-              <w:ind w:firstLine="0"/>
-              <w:rPr>
-                <w:lang w:val="de-DE"/>
-              </w:rPr>
-            </w:pPr>
-          </w:p>
-        </w:tc>
-        <w:tc>
-          <w:tcPr>
-            <w:tcW w:w="854" w:type="dxa"/>
-          </w:tcPr>
-          <w:p>
-            <w:pPr>
-              <w:pStyle w:val="ACLTextFirstLine"/>
-              <w:ind w:firstLine="0"/>
-              <w:rPr>
-                <w:lang w:val="de-DE"/>
-              </w:rPr>
-            </w:pPr>
-          </w:p>
-        </w:tc>
-      </w:tr>
-      <w:tr>
-        <w:tc>
-          <w:tcPr>
-            <w:tcW w:w="3083" w:type="dxa"/>
-          </w:tcPr>
-          <w:p>
-            <w:pPr>
-              <w:pStyle w:val="ACLTextFirstLine"/>
-              <w:ind w:firstLine="0"/>
-              <w:rPr>
-                <w:lang w:val="de-DE"/>
-              </w:rPr>
-            </w:pPr>
-            <w:r>
-              <w:rPr>
-                <w:lang w:val="de-DE"/>
-              </w:rPr>
-              <w:t>REDEWENDUNGEN_NICHT</w:t>
-            </w:r>
-          </w:p>
-        </w:tc>
-        <w:tc>
-          <w:tcPr>
-            <w:tcW w:w="879" w:type="dxa"/>
-          </w:tcPr>
-          <w:p>
-            <w:pPr>
-              <w:pStyle w:val="ACLTextFirstLine"/>
-              <w:ind w:firstLine="0"/>
-              <w:rPr>
-                <w:lang w:val="de-DE"/>
-              </w:rPr>
-            </w:pPr>
-          </w:p>
-        </w:tc>
-        <w:tc>
-          <w:tcPr>
-            <w:tcW w:w="854" w:type="dxa"/>
-          </w:tcPr>
-          <w:p>
-            <w:pPr>
-              <w:pStyle w:val="ACLTextFirstLine"/>
-              <w:ind w:firstLine="0"/>
-              <w:rPr>
-                <w:lang w:val="de-DE"/>
-              </w:rPr>
-            </w:pPr>
-          </w:p>
-        </w:tc>
-      </w:tr>
-    </w:tbl>
-    <w:p>
-      <w:pPr>
-        <w:rPr>
-          <w:rFonts w:ascii="Times New Roman" w:hAnsi="Times New Roman" w:cs="Times New Roman"/>
-          <w:lang w:val="de-DE"/>
-        </w:rPr>
-      </w:pPr>
-      <w:r>
-        <w:rPr>
-          <w:rFonts w:ascii="Times New Roman" w:hAnsi="Times New Roman" w:cs="Times New Roman"/>
-          <w:lang w:val="de-DE"/>
-        </w:rPr>
+        <w:lastRenderedPageBreak/>
         <w:t>Tabelle test</w:t>
       </w:r>
     </w:p>

</xml_diff>

<commit_message>
update r code for processing incoming data
</commit_message>
<xml_diff>
--- a/dokumentation/chandler_documentation.docx
+++ b/dokumentation/chandler_documentation.docx
@@ -9276,42 +9276,6 @@
         </w:rPr>
         <w:t>Tabelle training</w:t>
       </w:r>
-    </w:p>
-    <w:p>
-      <w:pPr>
-        <w:pStyle w:val="ACLTextFirstLine"/>
-        <w:ind w:firstLine="0"/>
-        <w:rPr>
-          <w:lang w:val="de-DE"/>
-        </w:rPr>
-      </w:pPr>
-    </w:p>
-    <w:p>
-      <w:pPr>
-        <w:pStyle w:val="ACLTextFirstLine"/>
-        <w:ind w:firstLine="0"/>
-        <w:rPr>
-          <w:lang w:val="de-DE"/>
-        </w:rPr>
-      </w:pPr>
-    </w:p>
-    <w:p>
-      <w:pPr>
-        <w:pStyle w:val="ACLTextFirstLine"/>
-        <w:ind w:firstLine="0"/>
-        <w:rPr>
-          <w:lang w:val="de-DE"/>
-        </w:rPr>
-      </w:pPr>
-    </w:p>
-    <w:p>
-      <w:pPr>
-        <w:pStyle w:val="ACLTextFirstLine"/>
-        <w:ind w:firstLine="0"/>
-        <w:rPr>
-          <w:lang w:val="de-DE"/>
-        </w:rPr>
-      </w:pPr>
     </w:p>
     <w:p>
       <w:pPr>

</xml_diff>

<commit_message>
Update readme update documentation Update code doc strings
</commit_message>
<xml_diff>
--- a/dokumentation/chandler_documentation.docx
+++ b/dokumentation/chandler_documentation.docx
@@ -12693,46 +12693,26 @@
           <w:lang w:val="de-DE"/>
         </w:rPr>
       </w:pPr>
-      <w:r>
-        <w:rPr>
-          <w:lang w:val="de-DE"/>
-        </w:rPr>
-        <w:t>Eigenständigkeitserklärung</w:t>
-      </w:r>
     </w:p>
     <w:p>
       <w:pPr>
-        <w:pStyle w:val="ACLTextFirstLine"/>
-        <w:rPr>
-          <w:lang w:val="de-DE"/>
-        </w:rPr>
-      </w:pPr>
-      <w:r>
-        <w:rPr>
-          <w:lang w:val="de-DE"/>
-        </w:rPr>
-        <w:t xml:space="preserve"> Ich erkläre hiermit, dass ich die vorliegende Arbeit selbständig verfasst und keine anderen als die angegebenen Hilfsmittel verwendet habe. Ich erkläre weiterhin, dass ich alles gedanklich, inhaltlich oder wörtlich von anderen (z.B. aus Büchern, Zeitschriften, Zeitungen, Lexika, Internet </w:t>
-      </w:r>
-      <w:r>
-        <w:rPr>
-          <w:lang w:val="de-DE"/>
-        </w:rPr>
-        <w:t>usw.) Übernommene als solches kenntlich gemacht, d.h. die jeweilige Herkunft im Text oder in den Anmerkungen belegt habe. Dies gilt ggf. auch für Tabellen, Skizzen, Zeichnungen, bildliche Darstellungen usw.</w:t>
-      </w:r>
+        <w:pStyle w:val="ACLSection"/>
+        <w:numPr>
+          <w:ilvl w:val="0"/>
+          <w:numId w:val="0"/>
+        </w:numPr>
+        <w:rPr>
+          <w:lang w:val="de-DE"/>
+        </w:rPr>
+      </w:pPr>
     </w:p>
     <w:p>
       <w:pPr>
-        <w:pStyle w:val="ACLTextFirstLine"/>
-        <w:rPr>
-          <w:lang w:val="de-DE"/>
-        </w:rPr>
-      </w:pPr>
-      <w:r>
-        <w:rPr>
-          <w:lang w:val="de-DE"/>
-        </w:rPr>
-        <w:t>Ich nehme zur Kenntnis, dass die nachgewiesene Unterlassung der Herkunftsangabe als versuchte Täuschung bzw. als Plagiat („geistiger Diebstahl“) gewertet wird. Unkenntnis der in der Wissenschaft gebräuchlichen Regeln gilt nicht als Entlastung.</w:t>
-      </w:r>
+        <w:pStyle w:val="ACLText"/>
+        <w:rPr>
+          <w:lang w:val="de-DE"/>
+        </w:rPr>
+      </w:pPr>
     </w:p>
     <w:p>
       <w:pPr>
@@ -12741,12 +12721,6 @@
           <w:lang w:val="de-DE"/>
         </w:rPr>
       </w:pPr>
-      <w:r>
-        <w:rPr>
-          <w:lang w:val="de-DE"/>
-        </w:rPr>
-        <w:t xml:space="preserve">Ich anerkenne hiermit, dass bei Vorliegen eines Plagiats die Arbeit nicht als selbständige Leistung gewertet wird mit der Folge, dass mein Anspruch auf einen Leistungsnachweis (auch Teilnahmenachweis) in der Lehrveranstaltung und die Möglichkeit einer Nachbesserung oder Wiederholung der Arbeit entfällt. </w:t>
-      </w:r>
     </w:p>
     <w:p>
       <w:pPr>
@@ -12763,15 +12737,27 @@
           <w:lang w:val="de-DE"/>
         </w:rPr>
       </w:pPr>
-      <w:r>
-        <w:rPr>
-          <w:lang w:val="de-DE"/>
-        </w:rPr>
-        <w:t>Christopher Michael Chandler</w:t>
-      </w:r>
     </w:p>
     <w:p>
       <w:pPr>
+        <w:pStyle w:val="ACLSection"/>
+        <w:numPr>
+          <w:ilvl w:val="0"/>
+          <w:numId w:val="0"/>
+        </w:numPr>
+        <w:rPr>
+          <w:lang w:val="de-DE"/>
+        </w:rPr>
+      </w:pPr>
+      <w:r>
+        <w:rPr>
+          <w:lang w:val="de-DE"/>
+        </w:rPr>
+        <w:t>Eigenständigkeitserklärung</w:t>
+      </w:r>
+    </w:p>
+    <w:p>
+      <w:pPr>
         <w:pStyle w:val="ACLTextFirstLine"/>
         <w:rPr>
           <w:lang w:val="de-DE"/>
@@ -12781,7 +12767,105 @@
         <w:rPr>
           <w:lang w:val="de-DE"/>
         </w:rPr>
+        <w:t xml:space="preserve"> Ich erkläre hiermit, dass ich die vorliegende Arbeit selbständig verfasst und keine anderen als die angegebenen Hilfsmittel verwendet habe. Ich erkläre weiterhin, dass ich alles gedanklich, inhaltlich oder wörtlich von anderen (z.B. aus Büchern, Zeitschriften, Zeitungen, Lexika, Internet usw.) Übernommene als solches kenntlich gemacht, d.h. die jeweilige Herkunft im Text oder in den Anmerkungen belegt habe. Dies gilt ggf. auch für Tabellen, Skizzen, Zeichnungen, bildliche Darstellungen usw.</w:t>
+      </w:r>
+    </w:p>
+    <w:p>
+      <w:pPr>
+        <w:pStyle w:val="ACLTextFirstLine"/>
+        <w:rPr>
+          <w:lang w:val="de-DE"/>
+        </w:rPr>
+      </w:pPr>
+      <w:r>
+        <w:rPr>
+          <w:lang w:val="de-DE"/>
+        </w:rPr>
+        <w:t>Ich nehme zur Kenntnis, dass die nachgewiesene Unterlassung der Herkunftsangabe als versuchte Täuschung bzw. als Plagiat („geistiger Diebstahl“) gewertet wird. Unkenntnis der in der Wissenschaft gebräuchlichen Regeln gilt nicht als Entlastung.</w:t>
+      </w:r>
+    </w:p>
+    <w:p>
+      <w:pPr>
+        <w:pStyle w:val="ACLTextFirstLine"/>
+        <w:rPr>
+          <w:lang w:val="de-DE"/>
+        </w:rPr>
+      </w:pPr>
+      <w:r>
+        <w:rPr>
+          <w:lang w:val="de-DE"/>
+        </w:rPr>
+        <w:t xml:space="preserve">Ich anerkenne hiermit, dass bei Vorliegen eines Plagiats die Arbeit nicht als selbständige Leistung gewertet wird mit der Folge, dass mein Anspruch auf einen Leistungsnachweis (auch Teilnahmenachweis) in der Lehrveranstaltung und die Möglichkeit einer Nachbesserung oder Wiederholung der Arbeit entfällt. </w:t>
+      </w:r>
+    </w:p>
+    <w:p>
+      <w:pPr>
+        <w:pStyle w:val="ACLTextFirstLine"/>
+        <w:rPr>
+          <w:lang w:val="de-DE"/>
+        </w:rPr>
+      </w:pPr>
+    </w:p>
+    <w:p>
+      <w:pPr>
+        <w:pStyle w:val="ACLTextFirstLine"/>
+        <w:rPr>
+          <w:lang w:val="de-DE"/>
+        </w:rPr>
+      </w:pPr>
+      <w:r>
+        <w:rPr>
+          <w:lang w:val="de-DE"/>
+        </w:rPr>
+        <w:t>Christopher Michael Chandler</w:t>
+      </w:r>
+    </w:p>
+    <w:p>
+      <w:pPr>
+        <w:pStyle w:val="ACLTextFirstLine"/>
+        <w:rPr>
+          <w:lang w:val="de-DE"/>
+        </w:rPr>
+      </w:pPr>
+      <w:r>
+        <w:rPr>
+          <w:lang w:val="de-DE"/>
+        </w:rPr>
         <w:t xml:space="preserve">Ort, Datum </w:t>
+      </w:r>
+    </w:p>
+    <w:p>
+      <w:pPr>
+        <w:pStyle w:val="ACLTextFirstLine"/>
+        <w:rPr>
+          <w:lang w:val="de-DE"/>
+        </w:rPr>
+      </w:pPr>
+    </w:p>
+    <w:p>
+      <w:pPr>
+        <w:pStyle w:val="ACLSection"/>
+        <w:numPr>
+          <w:ilvl w:val="0"/>
+          <w:numId w:val="0"/>
+        </w:numPr>
+        <w:rPr>
+          <w:lang w:val="de-DE"/>
+        </w:rPr>
+      </w:pPr>
+    </w:p>
+    <w:p>
+      <w:pPr>
+        <w:pStyle w:val="ACLTextFirstLine"/>
+        <w:rPr>
+          <w:lang w:val="de-DE"/>
+        </w:rPr>
+      </w:pPr>
+      <w:r>
+        <w:rPr>
+          <w:lang w:val="de-DE"/>
+        </w:rPr>
+        <w:t xml:space="preserve"> </w:t>
       </w:r>
     </w:p>
     <w:p>

</xml_diff>